<commit_message>
dodane schematy i rysunki, gitignore
</commit_message>
<xml_diff>
--- a/Projekt_sprzetowy/sprawozdanie.docx
+++ b/Projekt_sprzetowy/sprawozdanie.docx
@@ -558,15 +558,6 @@
       </w:pPr>
       <w:r>
         <w:lastRenderedPageBreak/>
-        <w:t>Wprowadzenie</w:t>
-      </w:r>
-    </w:p>
-    <w:p>
-      <w:pPr>
-        <w:pStyle w:val="Nagwek2"/>
-        <w:ind w:left="360"/>
-      </w:pPr>
-      <w:r>
         <w:t>Cele projektu</w:t>
       </w:r>
     </w:p>
@@ -599,20 +590,41 @@
       <w:pPr>
         <w:pStyle w:val="Akapitzlist"/>
         <w:numPr>
+          <w:ilvl w:val="0"/>
+          <w:numId w:val="25"/>
+        </w:numPr>
+        <w:spacing w:before="240"/>
+      </w:pPr>
+      <w:r>
+        <w:t>W układzie wykorzystałem poznane elementy i układy:</w:t>
+      </w:r>
+    </w:p>
+    <w:p>
+      <w:pPr>
+        <w:pStyle w:val="Akapitzlist"/>
+        <w:numPr>
           <w:ilvl w:val="1"/>
           <w:numId w:val="25"/>
         </w:numPr>
         <w:spacing w:before="240"/>
       </w:pPr>
       <w:r>
-        <w:t>W układzie wykorzystałem poznane elementy i układy:</w:t>
+        <w:t xml:space="preserve">Wzmacniacz operacyjny w konfiguracji </w:t>
+      </w:r>
+      <w:proofErr w:type="spellStart"/>
+      <w:r>
+        <w:t>wzm</w:t>
+      </w:r>
+      <w:proofErr w:type="spellEnd"/>
+      <w:r>
+        <w:t>. nieodwracającego</w:t>
       </w:r>
     </w:p>
     <w:p>
       <w:pPr>
         <w:pStyle w:val="Akapitzlist"/>
         <w:numPr>
-          <w:ilvl w:val="2"/>
+          <w:ilvl w:val="1"/>
           <w:numId w:val="25"/>
         </w:numPr>
         <w:spacing w:before="240"/>
@@ -626,47 +638,25 @@
       </w:r>
       <w:proofErr w:type="spellEnd"/>
       <w:r>
-        <w:t>. nieodwracającego</w:t>
+        <w:t>. odwracającego</w:t>
       </w:r>
     </w:p>
     <w:p>
       <w:pPr>
         <w:pStyle w:val="Akapitzlist"/>
         <w:numPr>
-          <w:ilvl w:val="2"/>
+          <w:ilvl w:val="1"/>
           <w:numId w:val="25"/>
         </w:numPr>
         <w:spacing w:before="240"/>
       </w:pPr>
       <w:r>
-        <w:t xml:space="preserve">Wzmacniacz operacyjny w konfiguracji </w:t>
-      </w:r>
-      <w:proofErr w:type="spellStart"/>
-      <w:r>
-        <w:t>wzm</w:t>
-      </w:r>
-      <w:proofErr w:type="spellEnd"/>
-      <w:r>
-        <w:t>. odwracającego</w:t>
-      </w:r>
-    </w:p>
-    <w:p>
-      <w:pPr>
-        <w:pStyle w:val="Akapitzlist"/>
-        <w:numPr>
-          <w:ilvl w:val="2"/>
-          <w:numId w:val="25"/>
-        </w:numPr>
-        <w:spacing w:before="240"/>
-      </w:pPr>
-      <w:r>
         <w:t>Tranzystory bipolarne typu NPN oraz PNP</w:t>
       </w:r>
     </w:p>
     <w:p>
       <w:pPr>
-        <w:pStyle w:val="Nagwek2"/>
-        <w:ind w:left="360"/>
+        <w:pStyle w:val="Nagwek1"/>
       </w:pPr>
       <w:r>
         <w:t>Założenia projektowe</w:t>
@@ -713,6 +703,9 @@
       <w:r>
         <w:t>Sygnał wejściowy pochodzący z wyjścia audio komputera lub telefonu</w:t>
       </w:r>
+      <w:r>
+        <w:t xml:space="preserve"> co prowadzi do założenia </w:t>
+      </w:r>
     </w:p>
     <w:p>
       <w:pPr>
@@ -728,24 +721,80 @@
     </w:p>
     <w:p>
       <w:pPr>
-        <w:pStyle w:val="Nagwek2"/>
-        <w:ind w:left="360"/>
-      </w:pPr>
-      <w:r>
-        <w:t>Realizacja układu</w:t>
-      </w:r>
-    </w:p>
-    <w:p>
-      <w:pPr>
         <w:pStyle w:val="Akapitzlist"/>
         <w:numPr>
           <w:ilvl w:val="0"/>
-          <w:numId w:val="26"/>
+          <w:numId w:val="25"/>
         </w:numPr>
-        <w:spacing w:before="240"/>
-      </w:pPr>
-      <w:r>
-        <w:t>Układ zrealizowałem w postaci trzech kolejno połączonych bloków</w:t>
+      </w:pPr>
+      <w:r>
+        <w:t>Konfiguracja końcówki mocy do pracy w klasie AB</w:t>
+      </w:r>
+    </w:p>
+    <w:p>
+      <w:pPr>
+        <w:pStyle w:val="Nagwek1"/>
+        <w:spacing w:after="240"/>
+      </w:pPr>
+      <w:r>
+        <w:t>Koncepcja</w:t>
+      </w:r>
+    </w:p>
+    <w:p>
+      <w:pPr>
+        <w:pStyle w:val="Akapitzlist"/>
+        <w:numPr>
+          <w:ilvl w:val="0"/>
+          <w:numId w:val="25"/>
+        </w:numPr>
+      </w:pPr>
+      <w:r>
+        <w:t>Sygnał wejściowy o amplitudzie maksymalnej 1V</w:t>
+      </w:r>
+      <w:r>
+        <w:rPr>
+          <w:vertAlign w:val="subscript"/>
+        </w:rPr>
+        <w:t>pp</w:t>
+      </w:r>
+      <w:r>
+        <w:t xml:space="preserve"> pochodzący z wyjścia audio</w:t>
+      </w:r>
+      <w:r>
+        <w:t xml:space="preserve"> przy założonym jednostkowym wzmocnieniu wzmacniacza zachowuje duży zapas dynamiki układu</w:t>
+      </w:r>
+      <w:r>
+        <w:t xml:space="preserve"> </w:t>
+      </w:r>
+    </w:p>
+    <w:p>
+      <w:pPr>
+        <w:pStyle w:val="Akapitzlist"/>
+        <w:numPr>
+          <w:ilvl w:val="0"/>
+          <w:numId w:val="25"/>
+        </w:numPr>
+      </w:pPr>
+      <w:r>
+        <w:t>Stosunkowo niska moc wyjściowa pozwala na zastosowanie łatwo dostępnych dyskretnych tranzystorów w obudowach TO-92</w:t>
+      </w:r>
+    </w:p>
+    <w:p>
+      <w:pPr>
+        <w:pStyle w:val="Akapitzlist"/>
+        <w:numPr>
+          <w:ilvl w:val="0"/>
+          <w:numId w:val="28"/>
+        </w:numPr>
+      </w:pPr>
+      <w:r>
+        <w:t xml:space="preserve">Układ </w:t>
+      </w:r>
+      <w:r>
+        <w:t>realizowany</w:t>
+      </w:r>
+      <w:r>
+        <w:t xml:space="preserve"> w postaci trzech kolejno połączonych bloków</w:t>
       </w:r>
     </w:p>
     <w:p>
@@ -760,13 +809,46 @@
       <w:r>
         <w:t xml:space="preserve">Filtr </w:t>
       </w:r>
-      <w:proofErr w:type="spellStart"/>
-      <w:r>
-        <w:t>pasmowoprzepustowy</w:t>
-      </w:r>
-      <w:proofErr w:type="spellEnd"/>
+      <w:r>
+        <w:t>pasmowo przepustowy</w:t>
+      </w:r>
       <w:r>
         <w:t xml:space="preserve"> RC</w:t>
+      </w:r>
+      <w:r>
+        <w:t xml:space="preserve"> </w:t>
+      </w:r>
+    </w:p>
+    <w:p>
+      <w:pPr>
+        <w:pStyle w:val="Akapitzlist"/>
+        <w:numPr>
+          <w:ilvl w:val="2"/>
+          <w:numId w:val="26"/>
+        </w:numPr>
+        <w:spacing w:before="240"/>
+      </w:pPr>
+      <w:r>
+        <w:t>Pasmo od około 50Hz do 10kHz</w:t>
+      </w:r>
+    </w:p>
+    <w:p>
+      <w:pPr>
+        <w:pStyle w:val="Akapitzlist"/>
+        <w:numPr>
+          <w:ilvl w:val="2"/>
+          <w:numId w:val="26"/>
+        </w:numPr>
+        <w:spacing w:before="240"/>
+      </w:pPr>
+      <w:r>
+        <w:t>Z</w:t>
+      </w:r>
+      <w:r>
+        <w:t xml:space="preserve"> </w:t>
+      </w:r>
+      <w:r>
+        <w:t>dzielnikiem rezystorowym zapewniający żądany poziom składowej stałej sygnału podawanej na wejście wtórnika</w:t>
       </w:r>
     </w:p>
     <w:p>
@@ -786,6 +868,64 @@
       <w:pPr>
         <w:pStyle w:val="Akapitzlist"/>
         <w:numPr>
+          <w:ilvl w:val="2"/>
+          <w:numId w:val="26"/>
+        </w:numPr>
+        <w:spacing w:before="240"/>
+      </w:pPr>
+      <w:r>
+        <w:t>Zwiększa rezystancję wejściową wzmacniacza</w:t>
+      </w:r>
+    </w:p>
+    <w:p>
+      <w:pPr>
+        <w:pStyle w:val="Akapitzlist"/>
+        <w:numPr>
+          <w:ilvl w:val="2"/>
+          <w:numId w:val="26"/>
+        </w:numPr>
+        <w:spacing w:before="240"/>
+      </w:pPr>
+      <w:r>
+        <w:t>Separacja wyjścia od wejścia układu</w:t>
+      </w:r>
+    </w:p>
+    <w:p>
+      <w:pPr>
+        <w:pStyle w:val="Akapitzlist"/>
+        <w:numPr>
+          <w:ilvl w:val="2"/>
+          <w:numId w:val="26"/>
+        </w:numPr>
+        <w:spacing w:before="240"/>
+      </w:pPr>
+      <w:r>
+        <w:t>Zbudowany w oparciu o wzmacniacz operacyjny LM258P</w:t>
+      </w:r>
+      <w:r>
+        <w:t xml:space="preserve"> w konfiguracji wtórnika</w:t>
+      </w:r>
+    </w:p>
+    <w:p>
+      <w:pPr>
+        <w:pStyle w:val="Akapitzlist"/>
+        <w:numPr>
+          <w:ilvl w:val="3"/>
+          <w:numId w:val="26"/>
+        </w:numPr>
+        <w:spacing w:before="240"/>
+      </w:pPr>
+      <w:r>
+        <w:t>zaletą danego modelu jest minimalne napięcie zasilania równe 3 Volt</w:t>
+      </w:r>
+      <w:r>
+        <w:t>a</w:t>
+      </w:r>
+    </w:p>
+    <w:p>
+      <w:pPr>
+        <w:pStyle w:val="Akapitzlist"/>
+        <w:numPr>
           <w:ilvl w:val="1"/>
           <w:numId w:val="26"/>
         </w:numPr>
@@ -794,9 +934,69 @@
       <w:r>
         <w:t>Końcówka mocy</w:t>
       </w:r>
+    </w:p>
+    <w:p>
+      <w:pPr>
+        <w:pStyle w:val="Akapitzlist"/>
+        <w:numPr>
+          <w:ilvl w:val="2"/>
+          <w:numId w:val="26"/>
+        </w:numPr>
+        <w:spacing w:before="240"/>
+      </w:pPr>
+      <w:r>
+        <w:t>Zbudowana w oparciu o wzmacniacz operacyjny LM258P w konfiguracji wzmacniacza odwracającego o zgrubnie regulowanym wzmocnieniu oraz tranzystorową część mocy.</w:t>
+      </w:r>
+    </w:p>
+    <w:p>
+      <w:pPr>
+        <w:pStyle w:val="Akapitzlist"/>
+        <w:numPr>
+          <w:ilvl w:val="2"/>
+          <w:numId w:val="26"/>
+        </w:numPr>
+        <w:spacing w:before="240"/>
+      </w:pPr>
+      <w:r>
+        <w:t>Wyjście wzmacniacza jest podłączone do wejścia tranzystorowej końcówki mocy, a sprzężenie zwrotne jest podawane z wyjścia końcówki.</w:t>
+      </w:r>
+    </w:p>
+    <w:p>
+      <w:pPr>
+        <w:pStyle w:val="Akapitzlist"/>
+        <w:numPr>
+          <w:ilvl w:val="2"/>
+          <w:numId w:val="26"/>
+        </w:numPr>
+        <w:spacing w:before="240"/>
+      </w:pPr>
+      <w:r>
+        <w:t>Część tranzystorowa jest oparta o odpowiednio spolaryzowaną parę komplementarnych</w:t>
+      </w:r>
+      <w:r>
+        <w:t xml:space="preserve"> układów </w:t>
+      </w:r>
+      <w:proofErr w:type="spellStart"/>
+      <w:r>
+        <w:t>Sziklaiego</w:t>
+      </w:r>
+      <w:proofErr w:type="spellEnd"/>
+      <w:r>
+        <w:br w:type="page"/>
+      </w:r>
+    </w:p>
+    <w:p>
+      <w:pPr>
+        <w:pStyle w:val="Nagwek1"/>
+      </w:pPr>
+      <w:r>
+        <w:lastRenderedPageBreak/>
+        <w:t>Projekt</w:t>
+      </w:r>
       <w:bookmarkStart w:id="1" w:name="_GoBack"/>
       <w:bookmarkEnd w:id="1"/>
     </w:p>
+    <w:p/>
     <w:sectPr>
       <w:pgSz w:w="11906" w:h="16838"/>
       <w:pgMar w:top="1417" w:right="1417" w:bottom="1417" w:left="1417" w:header="708" w:footer="708" w:gutter="0"/>
@@ -1228,7 +1428,7 @@
         <w:rFonts w:ascii="Courier New" w:hAnsi="Courier New" w:cs="Courier New" w:hint="default"/>
       </w:rPr>
     </w:lvl>
-    <w:lvl w:ilvl="2" w:tplc="04150005" w:tentative="1">
+    <w:lvl w:ilvl="2" w:tplc="04150005">
       <w:start w:val="1"/>
       <w:numFmt w:val="bullet"/>
       <w:lvlText w:val=""/>
@@ -1240,7 +1440,7 @@
         <w:rFonts w:ascii="Wingdings" w:hAnsi="Wingdings" w:hint="default"/>
       </w:rPr>
     </w:lvl>
-    <w:lvl w:ilvl="3" w:tplc="04150001" w:tentative="1">
+    <w:lvl w:ilvl="3" w:tplc="04150001">
       <w:start w:val="1"/>
       <w:numFmt w:val="bullet"/>
       <w:lvlText w:val=""/>
@@ -1314,6 +1514,119 @@
     </w:lvl>
   </w:abstractNum>
   <w:abstractNum w:abstractNumId="5" w15:restartNumberingAfterBreak="0">
+    <w:nsid w:val="125460AC"/>
+    <w:multiLevelType w:val="hybridMultilevel"/>
+    <w:tmpl w:val="DF7E7EEC"/>
+    <w:lvl w:ilvl="0" w:tplc="04150003">
+      <w:start w:val="1"/>
+      <w:numFmt w:val="bullet"/>
+      <w:lvlText w:val="o"/>
+      <w:lvlJc w:val="left"/>
+      <w:pPr>
+        <w:ind w:left="720" w:hanging="360"/>
+      </w:pPr>
+      <w:rPr>
+        <w:rFonts w:ascii="Courier New" w:hAnsi="Courier New" w:cs="Courier New" w:hint="default"/>
+      </w:rPr>
+    </w:lvl>
+    <w:lvl w:ilvl="1" w:tplc="04150003" w:tentative="1">
+      <w:start w:val="1"/>
+      <w:numFmt w:val="bullet"/>
+      <w:lvlText w:val="o"/>
+      <w:lvlJc w:val="left"/>
+      <w:pPr>
+        <w:ind w:left="1440" w:hanging="360"/>
+      </w:pPr>
+      <w:rPr>
+        <w:rFonts w:ascii="Courier New" w:hAnsi="Courier New" w:cs="Courier New" w:hint="default"/>
+      </w:rPr>
+    </w:lvl>
+    <w:lvl w:ilvl="2" w:tplc="04150005" w:tentative="1">
+      <w:start w:val="1"/>
+      <w:numFmt w:val="bullet"/>
+      <w:lvlText w:val=""/>
+      <w:lvlJc w:val="left"/>
+      <w:pPr>
+        <w:ind w:left="2160" w:hanging="360"/>
+      </w:pPr>
+      <w:rPr>
+        <w:rFonts w:ascii="Wingdings" w:hAnsi="Wingdings" w:hint="default"/>
+      </w:rPr>
+    </w:lvl>
+    <w:lvl w:ilvl="3" w:tplc="04150001" w:tentative="1">
+      <w:start w:val="1"/>
+      <w:numFmt w:val="bullet"/>
+      <w:lvlText w:val=""/>
+      <w:lvlJc w:val="left"/>
+      <w:pPr>
+        <w:ind w:left="2880" w:hanging="360"/>
+      </w:pPr>
+      <w:rPr>
+        <w:rFonts w:ascii="Symbol" w:hAnsi="Symbol" w:hint="default"/>
+      </w:rPr>
+    </w:lvl>
+    <w:lvl w:ilvl="4" w:tplc="04150003" w:tentative="1">
+      <w:start w:val="1"/>
+      <w:numFmt w:val="bullet"/>
+      <w:lvlText w:val="o"/>
+      <w:lvlJc w:val="left"/>
+      <w:pPr>
+        <w:ind w:left="3600" w:hanging="360"/>
+      </w:pPr>
+      <w:rPr>
+        <w:rFonts w:ascii="Courier New" w:hAnsi="Courier New" w:cs="Courier New" w:hint="default"/>
+      </w:rPr>
+    </w:lvl>
+    <w:lvl w:ilvl="5" w:tplc="04150005" w:tentative="1">
+      <w:start w:val="1"/>
+      <w:numFmt w:val="bullet"/>
+      <w:lvlText w:val=""/>
+      <w:lvlJc w:val="left"/>
+      <w:pPr>
+        <w:ind w:left="4320" w:hanging="360"/>
+      </w:pPr>
+      <w:rPr>
+        <w:rFonts w:ascii="Wingdings" w:hAnsi="Wingdings" w:hint="default"/>
+      </w:rPr>
+    </w:lvl>
+    <w:lvl w:ilvl="6" w:tplc="04150001" w:tentative="1">
+      <w:start w:val="1"/>
+      <w:numFmt w:val="bullet"/>
+      <w:lvlText w:val=""/>
+      <w:lvlJc w:val="left"/>
+      <w:pPr>
+        <w:ind w:left="5040" w:hanging="360"/>
+      </w:pPr>
+      <w:rPr>
+        <w:rFonts w:ascii="Symbol" w:hAnsi="Symbol" w:hint="default"/>
+      </w:rPr>
+    </w:lvl>
+    <w:lvl w:ilvl="7" w:tplc="04150003" w:tentative="1">
+      <w:start w:val="1"/>
+      <w:numFmt w:val="bullet"/>
+      <w:lvlText w:val="o"/>
+      <w:lvlJc w:val="left"/>
+      <w:pPr>
+        <w:ind w:left="5760" w:hanging="360"/>
+      </w:pPr>
+      <w:rPr>
+        <w:rFonts w:ascii="Courier New" w:hAnsi="Courier New" w:cs="Courier New" w:hint="default"/>
+      </w:rPr>
+    </w:lvl>
+    <w:lvl w:ilvl="8" w:tplc="04150005" w:tentative="1">
+      <w:start w:val="1"/>
+      <w:numFmt w:val="bullet"/>
+      <w:lvlText w:val=""/>
+      <w:lvlJc w:val="left"/>
+      <w:pPr>
+        <w:ind w:left="6480" w:hanging="360"/>
+      </w:pPr>
+      <w:rPr>
+        <w:rFonts w:ascii="Wingdings" w:hAnsi="Wingdings" w:hint="default"/>
+      </w:rPr>
+    </w:lvl>
+  </w:abstractNum>
+  <w:abstractNum w:abstractNumId="6" w15:restartNumberingAfterBreak="0">
     <w:nsid w:val="1DA155FC"/>
     <w:multiLevelType w:val="hybridMultilevel"/>
     <w:tmpl w:val="C71C209A"/>
@@ -1408,7 +1721,7 @@
       </w:pPr>
     </w:lvl>
   </w:abstractNum>
-  <w:abstractNum w:abstractNumId="6" w15:restartNumberingAfterBreak="0">
+  <w:abstractNum w:abstractNumId="7" w15:restartNumberingAfterBreak="0">
     <w:nsid w:val="1EBC5665"/>
     <w:multiLevelType w:val="hybridMultilevel"/>
     <w:tmpl w:val="701C5D80"/>
@@ -1507,7 +1820,7 @@
       </w:pPr>
     </w:lvl>
   </w:abstractNum>
-  <w:abstractNum w:abstractNumId="7" w15:restartNumberingAfterBreak="0">
+  <w:abstractNum w:abstractNumId="8" w15:restartNumberingAfterBreak="0">
     <w:nsid w:val="21DF31FC"/>
     <w:multiLevelType w:val="hybridMultilevel"/>
     <w:tmpl w:val="9A067436"/>
@@ -1593,7 +1906,7 @@
       </w:pPr>
     </w:lvl>
   </w:abstractNum>
-  <w:abstractNum w:abstractNumId="8" w15:restartNumberingAfterBreak="0">
+  <w:abstractNum w:abstractNumId="9" w15:restartNumberingAfterBreak="0">
     <w:nsid w:val="239C4923"/>
     <w:multiLevelType w:val="hybridMultilevel"/>
     <w:tmpl w:val="12A82B68"/>
@@ -1706,7 +2019,7 @@
       </w:rPr>
     </w:lvl>
   </w:abstractNum>
-  <w:abstractNum w:abstractNumId="9" w15:restartNumberingAfterBreak="0">
+  <w:abstractNum w:abstractNumId="10" w15:restartNumberingAfterBreak="0">
     <w:nsid w:val="2713322D"/>
     <w:multiLevelType w:val="hybridMultilevel"/>
     <w:tmpl w:val="4E8CD3BC"/>
@@ -1819,7 +2132,120 @@
       </w:rPr>
     </w:lvl>
   </w:abstractNum>
-  <w:abstractNum w:abstractNumId="10" w15:restartNumberingAfterBreak="0">
+  <w:abstractNum w:abstractNumId="11" w15:restartNumberingAfterBreak="0">
+    <w:nsid w:val="33EE7785"/>
+    <w:multiLevelType w:val="hybridMultilevel"/>
+    <w:tmpl w:val="D7FED42A"/>
+    <w:lvl w:ilvl="0" w:tplc="04150001">
+      <w:start w:val="1"/>
+      <w:numFmt w:val="bullet"/>
+      <w:lvlText w:val=""/>
+      <w:lvlJc w:val="left"/>
+      <w:pPr>
+        <w:ind w:left="720" w:hanging="360"/>
+      </w:pPr>
+      <w:rPr>
+        <w:rFonts w:ascii="Symbol" w:hAnsi="Symbol" w:hint="default"/>
+      </w:rPr>
+    </w:lvl>
+    <w:lvl w:ilvl="1" w:tplc="04150003" w:tentative="1">
+      <w:start w:val="1"/>
+      <w:numFmt w:val="bullet"/>
+      <w:lvlText w:val="o"/>
+      <w:lvlJc w:val="left"/>
+      <w:pPr>
+        <w:ind w:left="1440" w:hanging="360"/>
+      </w:pPr>
+      <w:rPr>
+        <w:rFonts w:ascii="Courier New" w:hAnsi="Courier New" w:cs="Courier New" w:hint="default"/>
+      </w:rPr>
+    </w:lvl>
+    <w:lvl w:ilvl="2" w:tplc="04150005" w:tentative="1">
+      <w:start w:val="1"/>
+      <w:numFmt w:val="bullet"/>
+      <w:lvlText w:val=""/>
+      <w:lvlJc w:val="left"/>
+      <w:pPr>
+        <w:ind w:left="2160" w:hanging="360"/>
+      </w:pPr>
+      <w:rPr>
+        <w:rFonts w:ascii="Wingdings" w:hAnsi="Wingdings" w:hint="default"/>
+      </w:rPr>
+    </w:lvl>
+    <w:lvl w:ilvl="3" w:tplc="04150001" w:tentative="1">
+      <w:start w:val="1"/>
+      <w:numFmt w:val="bullet"/>
+      <w:lvlText w:val=""/>
+      <w:lvlJc w:val="left"/>
+      <w:pPr>
+        <w:ind w:left="2880" w:hanging="360"/>
+      </w:pPr>
+      <w:rPr>
+        <w:rFonts w:ascii="Symbol" w:hAnsi="Symbol" w:hint="default"/>
+      </w:rPr>
+    </w:lvl>
+    <w:lvl w:ilvl="4" w:tplc="04150003" w:tentative="1">
+      <w:start w:val="1"/>
+      <w:numFmt w:val="bullet"/>
+      <w:lvlText w:val="o"/>
+      <w:lvlJc w:val="left"/>
+      <w:pPr>
+        <w:ind w:left="3600" w:hanging="360"/>
+      </w:pPr>
+      <w:rPr>
+        <w:rFonts w:ascii="Courier New" w:hAnsi="Courier New" w:cs="Courier New" w:hint="default"/>
+      </w:rPr>
+    </w:lvl>
+    <w:lvl w:ilvl="5" w:tplc="04150005" w:tentative="1">
+      <w:start w:val="1"/>
+      <w:numFmt w:val="bullet"/>
+      <w:lvlText w:val=""/>
+      <w:lvlJc w:val="left"/>
+      <w:pPr>
+        <w:ind w:left="4320" w:hanging="360"/>
+      </w:pPr>
+      <w:rPr>
+        <w:rFonts w:ascii="Wingdings" w:hAnsi="Wingdings" w:hint="default"/>
+      </w:rPr>
+    </w:lvl>
+    <w:lvl w:ilvl="6" w:tplc="04150001" w:tentative="1">
+      <w:start w:val="1"/>
+      <w:numFmt w:val="bullet"/>
+      <w:lvlText w:val=""/>
+      <w:lvlJc w:val="left"/>
+      <w:pPr>
+        <w:ind w:left="5040" w:hanging="360"/>
+      </w:pPr>
+      <w:rPr>
+        <w:rFonts w:ascii="Symbol" w:hAnsi="Symbol" w:hint="default"/>
+      </w:rPr>
+    </w:lvl>
+    <w:lvl w:ilvl="7" w:tplc="04150003" w:tentative="1">
+      <w:start w:val="1"/>
+      <w:numFmt w:val="bullet"/>
+      <w:lvlText w:val="o"/>
+      <w:lvlJc w:val="left"/>
+      <w:pPr>
+        <w:ind w:left="5760" w:hanging="360"/>
+      </w:pPr>
+      <w:rPr>
+        <w:rFonts w:ascii="Courier New" w:hAnsi="Courier New" w:cs="Courier New" w:hint="default"/>
+      </w:rPr>
+    </w:lvl>
+    <w:lvl w:ilvl="8" w:tplc="04150005" w:tentative="1">
+      <w:start w:val="1"/>
+      <w:numFmt w:val="bullet"/>
+      <w:lvlText w:val=""/>
+      <w:lvlJc w:val="left"/>
+      <w:pPr>
+        <w:ind w:left="6480" w:hanging="360"/>
+      </w:pPr>
+      <w:rPr>
+        <w:rFonts w:ascii="Wingdings" w:hAnsi="Wingdings" w:hint="default"/>
+      </w:rPr>
+    </w:lvl>
+  </w:abstractNum>
+  <w:abstractNum w:abstractNumId="12" w15:restartNumberingAfterBreak="0">
     <w:nsid w:val="370B6485"/>
     <w:multiLevelType w:val="hybridMultilevel"/>
     <w:tmpl w:val="2034B772"/>
@@ -1905,7 +2331,7 @@
       </w:pPr>
     </w:lvl>
   </w:abstractNum>
-  <w:abstractNum w:abstractNumId="11" w15:restartNumberingAfterBreak="0">
+  <w:abstractNum w:abstractNumId="13" w15:restartNumberingAfterBreak="0">
     <w:nsid w:val="395D6708"/>
     <w:multiLevelType w:val="hybridMultilevel"/>
     <w:tmpl w:val="4C7453B8"/>
@@ -1994,7 +2420,7 @@
       </w:pPr>
     </w:lvl>
   </w:abstractNum>
-  <w:abstractNum w:abstractNumId="12" w15:restartNumberingAfterBreak="0">
+  <w:abstractNum w:abstractNumId="14" w15:restartNumberingAfterBreak="0">
     <w:nsid w:val="3A337349"/>
     <w:multiLevelType w:val="hybridMultilevel"/>
     <w:tmpl w:val="54E414E4"/>
@@ -2083,7 +2509,7 @@
       </w:pPr>
     </w:lvl>
   </w:abstractNum>
-  <w:abstractNum w:abstractNumId="13" w15:restartNumberingAfterBreak="0">
+  <w:abstractNum w:abstractNumId="15" w15:restartNumberingAfterBreak="0">
     <w:nsid w:val="3FDF1874"/>
     <w:multiLevelType w:val="hybridMultilevel"/>
     <w:tmpl w:val="A63CE72E"/>
@@ -2196,7 +2622,120 @@
       </w:rPr>
     </w:lvl>
   </w:abstractNum>
-  <w:abstractNum w:abstractNumId="14" w15:restartNumberingAfterBreak="0">
+  <w:abstractNum w:abstractNumId="16" w15:restartNumberingAfterBreak="0">
+    <w:nsid w:val="435837D6"/>
+    <w:multiLevelType w:val="hybridMultilevel"/>
+    <w:tmpl w:val="A2869CB4"/>
+    <w:lvl w:ilvl="0" w:tplc="04150001">
+      <w:start w:val="1"/>
+      <w:numFmt w:val="bullet"/>
+      <w:lvlText w:val=""/>
+      <w:lvlJc w:val="left"/>
+      <w:pPr>
+        <w:ind w:left="720" w:hanging="360"/>
+      </w:pPr>
+      <w:rPr>
+        <w:rFonts w:ascii="Symbol" w:hAnsi="Symbol" w:hint="default"/>
+      </w:rPr>
+    </w:lvl>
+    <w:lvl w:ilvl="1" w:tplc="04150003" w:tentative="1">
+      <w:start w:val="1"/>
+      <w:numFmt w:val="bullet"/>
+      <w:lvlText w:val="o"/>
+      <w:lvlJc w:val="left"/>
+      <w:pPr>
+        <w:ind w:left="1440" w:hanging="360"/>
+      </w:pPr>
+      <w:rPr>
+        <w:rFonts w:ascii="Courier New" w:hAnsi="Courier New" w:cs="Courier New" w:hint="default"/>
+      </w:rPr>
+    </w:lvl>
+    <w:lvl w:ilvl="2" w:tplc="04150005" w:tentative="1">
+      <w:start w:val="1"/>
+      <w:numFmt w:val="bullet"/>
+      <w:lvlText w:val=""/>
+      <w:lvlJc w:val="left"/>
+      <w:pPr>
+        <w:ind w:left="2160" w:hanging="360"/>
+      </w:pPr>
+      <w:rPr>
+        <w:rFonts w:ascii="Wingdings" w:hAnsi="Wingdings" w:hint="default"/>
+      </w:rPr>
+    </w:lvl>
+    <w:lvl w:ilvl="3" w:tplc="04150001" w:tentative="1">
+      <w:start w:val="1"/>
+      <w:numFmt w:val="bullet"/>
+      <w:lvlText w:val=""/>
+      <w:lvlJc w:val="left"/>
+      <w:pPr>
+        <w:ind w:left="2880" w:hanging="360"/>
+      </w:pPr>
+      <w:rPr>
+        <w:rFonts w:ascii="Symbol" w:hAnsi="Symbol" w:hint="default"/>
+      </w:rPr>
+    </w:lvl>
+    <w:lvl w:ilvl="4" w:tplc="04150003" w:tentative="1">
+      <w:start w:val="1"/>
+      <w:numFmt w:val="bullet"/>
+      <w:lvlText w:val="o"/>
+      <w:lvlJc w:val="left"/>
+      <w:pPr>
+        <w:ind w:left="3600" w:hanging="360"/>
+      </w:pPr>
+      <w:rPr>
+        <w:rFonts w:ascii="Courier New" w:hAnsi="Courier New" w:cs="Courier New" w:hint="default"/>
+      </w:rPr>
+    </w:lvl>
+    <w:lvl w:ilvl="5" w:tplc="04150005" w:tentative="1">
+      <w:start w:val="1"/>
+      <w:numFmt w:val="bullet"/>
+      <w:lvlText w:val=""/>
+      <w:lvlJc w:val="left"/>
+      <w:pPr>
+        <w:ind w:left="4320" w:hanging="360"/>
+      </w:pPr>
+      <w:rPr>
+        <w:rFonts w:ascii="Wingdings" w:hAnsi="Wingdings" w:hint="default"/>
+      </w:rPr>
+    </w:lvl>
+    <w:lvl w:ilvl="6" w:tplc="04150001" w:tentative="1">
+      <w:start w:val="1"/>
+      <w:numFmt w:val="bullet"/>
+      <w:lvlText w:val=""/>
+      <w:lvlJc w:val="left"/>
+      <w:pPr>
+        <w:ind w:left="5040" w:hanging="360"/>
+      </w:pPr>
+      <w:rPr>
+        <w:rFonts w:ascii="Symbol" w:hAnsi="Symbol" w:hint="default"/>
+      </w:rPr>
+    </w:lvl>
+    <w:lvl w:ilvl="7" w:tplc="04150003" w:tentative="1">
+      <w:start w:val="1"/>
+      <w:numFmt w:val="bullet"/>
+      <w:lvlText w:val="o"/>
+      <w:lvlJc w:val="left"/>
+      <w:pPr>
+        <w:ind w:left="5760" w:hanging="360"/>
+      </w:pPr>
+      <w:rPr>
+        <w:rFonts w:ascii="Courier New" w:hAnsi="Courier New" w:cs="Courier New" w:hint="default"/>
+      </w:rPr>
+    </w:lvl>
+    <w:lvl w:ilvl="8" w:tplc="04150005" w:tentative="1">
+      <w:start w:val="1"/>
+      <w:numFmt w:val="bullet"/>
+      <w:lvlText w:val=""/>
+      <w:lvlJc w:val="left"/>
+      <w:pPr>
+        <w:ind w:left="6480" w:hanging="360"/>
+      </w:pPr>
+      <w:rPr>
+        <w:rFonts w:ascii="Wingdings" w:hAnsi="Wingdings" w:hint="default"/>
+      </w:rPr>
+    </w:lvl>
+  </w:abstractNum>
+  <w:abstractNum w:abstractNumId="17" w15:restartNumberingAfterBreak="0">
     <w:nsid w:val="47361357"/>
     <w:multiLevelType w:val="hybridMultilevel"/>
     <w:tmpl w:val="604A71F6"/>
@@ -2309,7 +2848,7 @@
       </w:rPr>
     </w:lvl>
   </w:abstractNum>
-  <w:abstractNum w:abstractNumId="15" w15:restartNumberingAfterBreak="0">
+  <w:abstractNum w:abstractNumId="18" w15:restartNumberingAfterBreak="0">
     <w:nsid w:val="489A6FE4"/>
     <w:multiLevelType w:val="multilevel"/>
     <w:tmpl w:val="0415001D"/>
@@ -2395,7 +2934,7 @@
       </w:pPr>
     </w:lvl>
   </w:abstractNum>
-  <w:abstractNum w:abstractNumId="16" w15:restartNumberingAfterBreak="0">
+  <w:abstractNum w:abstractNumId="19" w15:restartNumberingAfterBreak="0">
     <w:nsid w:val="522E6CBC"/>
     <w:multiLevelType w:val="hybridMultilevel"/>
     <w:tmpl w:val="FE083DF8"/>
@@ -2508,7 +3047,7 @@
       </w:rPr>
     </w:lvl>
   </w:abstractNum>
-  <w:abstractNum w:abstractNumId="17" w15:restartNumberingAfterBreak="0">
+  <w:abstractNum w:abstractNumId="20" w15:restartNumberingAfterBreak="0">
     <w:nsid w:val="53BA40F1"/>
     <w:multiLevelType w:val="hybridMultilevel"/>
     <w:tmpl w:val="59DE2DF2"/>
@@ -2621,7 +3160,7 @@
       </w:rPr>
     </w:lvl>
   </w:abstractNum>
-  <w:abstractNum w:abstractNumId="18" w15:restartNumberingAfterBreak="0">
+  <w:abstractNum w:abstractNumId="21" w15:restartNumberingAfterBreak="0">
     <w:nsid w:val="547E23A5"/>
     <w:multiLevelType w:val="hybridMultilevel"/>
     <w:tmpl w:val="5B3A2C60"/>
@@ -2734,7 +3273,7 @@
       </w:rPr>
     </w:lvl>
   </w:abstractNum>
-  <w:abstractNum w:abstractNumId="19" w15:restartNumberingAfterBreak="0">
+  <w:abstractNum w:abstractNumId="22" w15:restartNumberingAfterBreak="0">
     <w:nsid w:val="579D6DD5"/>
     <w:multiLevelType w:val="hybridMultilevel"/>
     <w:tmpl w:val="C91E0B18"/>
@@ -2820,7 +3359,7 @@
       </w:pPr>
     </w:lvl>
   </w:abstractNum>
-  <w:abstractNum w:abstractNumId="20" w15:restartNumberingAfterBreak="0">
+  <w:abstractNum w:abstractNumId="23" w15:restartNumberingAfterBreak="0">
     <w:nsid w:val="5D333466"/>
     <w:multiLevelType w:val="hybridMultilevel"/>
     <w:tmpl w:val="CE74BABC"/>
@@ -2919,7 +3458,7 @@
       </w:pPr>
     </w:lvl>
   </w:abstractNum>
-  <w:abstractNum w:abstractNumId="21" w15:restartNumberingAfterBreak="0">
+  <w:abstractNum w:abstractNumId="24" w15:restartNumberingAfterBreak="0">
     <w:nsid w:val="6FBC57FA"/>
     <w:multiLevelType w:val="hybridMultilevel"/>
     <w:tmpl w:val="9572CBCA"/>
@@ -3005,7 +3544,7 @@
       </w:pPr>
     </w:lvl>
   </w:abstractNum>
-  <w:abstractNum w:abstractNumId="22" w15:restartNumberingAfterBreak="0">
+  <w:abstractNum w:abstractNumId="25" w15:restartNumberingAfterBreak="0">
     <w:nsid w:val="74B63C36"/>
     <w:multiLevelType w:val="hybridMultilevel"/>
     <w:tmpl w:val="60309F02"/>
@@ -3118,7 +3657,7 @@
       </w:rPr>
     </w:lvl>
   </w:abstractNum>
-  <w:abstractNum w:abstractNumId="23" w15:restartNumberingAfterBreak="0">
+  <w:abstractNum w:abstractNumId="26" w15:restartNumberingAfterBreak="0">
     <w:nsid w:val="76D46D25"/>
     <w:multiLevelType w:val="hybridMultilevel"/>
     <w:tmpl w:val="54E414E4"/>
@@ -3207,7 +3746,7 @@
       </w:pPr>
     </w:lvl>
   </w:abstractNum>
-  <w:abstractNum w:abstractNumId="24" w15:restartNumberingAfterBreak="0">
+  <w:abstractNum w:abstractNumId="27" w15:restartNumberingAfterBreak="0">
     <w:nsid w:val="76EE5FC1"/>
     <w:multiLevelType w:val="hybridMultilevel"/>
     <w:tmpl w:val="40BCFB56"/>
@@ -3306,7 +3845,7 @@
       </w:pPr>
     </w:lvl>
   </w:abstractNum>
-  <w:abstractNum w:abstractNumId="25" w15:restartNumberingAfterBreak="0">
+  <w:abstractNum w:abstractNumId="28" w15:restartNumberingAfterBreak="0">
     <w:nsid w:val="7A0A1A86"/>
     <w:multiLevelType w:val="hybridMultilevel"/>
     <w:tmpl w:val="5B74D89E"/>
@@ -3420,49 +3959,49 @@
     </w:lvl>
   </w:abstractNum>
   <w:num w:numId="1">
-    <w:abstractNumId w:val="15"/>
+    <w:abstractNumId w:val="18"/>
   </w:num>
   <w:num w:numId="2">
-    <w:abstractNumId w:val="11"/>
+    <w:abstractNumId w:val="13"/>
   </w:num>
   <w:num w:numId="3">
-    <w:abstractNumId w:val="22"/>
+    <w:abstractNumId w:val="25"/>
   </w:num>
   <w:num w:numId="4">
-    <w:abstractNumId w:val="7"/>
+    <w:abstractNumId w:val="8"/>
   </w:num>
   <w:num w:numId="5">
-    <w:abstractNumId w:val="21"/>
+    <w:abstractNumId w:val="24"/>
   </w:num>
   <w:num w:numId="6">
-    <w:abstractNumId w:val="23"/>
+    <w:abstractNumId w:val="26"/>
   </w:num>
   <w:num w:numId="7">
-    <w:abstractNumId w:val="12"/>
+    <w:abstractNumId w:val="14"/>
   </w:num>
   <w:num w:numId="8">
     <w:abstractNumId w:val="3"/>
   </w:num>
   <w:num w:numId="9">
-    <w:abstractNumId w:val="8"/>
+    <w:abstractNumId w:val="9"/>
   </w:num>
   <w:num w:numId="10">
+    <w:abstractNumId w:val="7"/>
+  </w:num>
+  <w:num w:numId="11">
     <w:abstractNumId w:val="6"/>
   </w:num>
-  <w:num w:numId="11">
-    <w:abstractNumId w:val="5"/>
-  </w:num>
   <w:num w:numId="12">
-    <w:abstractNumId w:val="17"/>
+    <w:abstractNumId w:val="20"/>
   </w:num>
   <w:num w:numId="13">
-    <w:abstractNumId w:val="25"/>
+    <w:abstractNumId w:val="28"/>
   </w:num>
   <w:num w:numId="14">
-    <w:abstractNumId w:val="10"/>
+    <w:abstractNumId w:val="12"/>
   </w:num>
   <w:num w:numId="15">
-    <w:abstractNumId w:val="19"/>
+    <w:abstractNumId w:val="22"/>
   </w:num>
   <w:num w:numId="16">
     <w:abstractNumId w:val="2"/>
@@ -3471,31 +4010,40 @@
     <w:abstractNumId w:val="1"/>
   </w:num>
   <w:num w:numId="18">
-    <w:abstractNumId w:val="14"/>
+    <w:abstractNumId w:val="17"/>
   </w:num>
   <w:num w:numId="19">
-    <w:abstractNumId w:val="16"/>
+    <w:abstractNumId w:val="19"/>
   </w:num>
   <w:num w:numId="20">
     <w:abstractNumId w:val="0"/>
   </w:num>
   <w:num w:numId="21">
-    <w:abstractNumId w:val="9"/>
+    <w:abstractNumId w:val="10"/>
   </w:num>
   <w:num w:numId="22">
-    <w:abstractNumId w:val="24"/>
+    <w:abstractNumId w:val="27"/>
   </w:num>
   <w:num w:numId="23">
-    <w:abstractNumId w:val="20"/>
+    <w:abstractNumId w:val="23"/>
   </w:num>
   <w:num w:numId="24">
-    <w:abstractNumId w:val="18"/>
+    <w:abstractNumId w:val="21"/>
   </w:num>
   <w:num w:numId="25">
-    <w:abstractNumId w:val="13"/>
+    <w:abstractNumId w:val="15"/>
   </w:num>
   <w:num w:numId="26">
     <w:abstractNumId w:val="4"/>
+  </w:num>
+  <w:num w:numId="27">
+    <w:abstractNumId w:val="5"/>
+  </w:num>
+  <w:num w:numId="28">
+    <w:abstractNumId w:val="16"/>
+  </w:num>
+  <w:num w:numId="29">
+    <w:abstractNumId w:val="11"/>
   </w:num>
 </w:numbering>
 </file>
@@ -4413,7 +4961,7 @@
 </file>
 
 <file path=customXml/itemProps1.xml><?xml version="1.0" encoding="utf-8"?>
-<ds:datastoreItem xmlns:ds="http://schemas.openxmlformats.org/officeDocument/2006/customXml" ds:itemID="{A8B109B9-860A-453F-8AE2-88F8B16B056C}">
+<ds:datastoreItem xmlns:ds="http://schemas.openxmlformats.org/officeDocument/2006/customXml" ds:itemID="{EBA3FCA7-596C-4872-997F-4FBCF05CB35D}">
   <ds:schemaRefs>
     <ds:schemaRef ds:uri="http://schemas.openxmlformats.org/officeDocument/2006/bibliography"/>
   </ds:schemaRefs>

</xml_diff>

<commit_message>
skonczony opis konstrukcji wzmacniacza
</commit_message>
<xml_diff>
--- a/Projekt_sprzetowy/sprawozdanie.docx
+++ b/Projekt_sprzetowy/sprawozdanie.docx
@@ -829,7 +829,13 @@
         <w:spacing w:before="240"/>
       </w:pPr>
       <w:r>
-        <w:t>Pasmo od około 50Hz do 10kHz</w:t>
+        <w:t xml:space="preserve">Pasmo od około </w:t>
+      </w:r>
+      <w:r>
+        <w:t>1</w:t>
+      </w:r>
+      <w:r>
+        <w:t>0Hz do 10kHz</w:t>
       </w:r>
     </w:p>
     <w:p>
@@ -988,15 +994,747 @@
     <w:p>
       <w:pPr>
         <w:pStyle w:val="Nagwek1"/>
+        <w:spacing w:line="360" w:lineRule="auto"/>
       </w:pPr>
       <w:r>
         <w:lastRenderedPageBreak/>
         <w:t>Projekt</w:t>
       </w:r>
+    </w:p>
+    <w:p>
+      <w:pPr>
+        <w:pStyle w:val="Nagwek2"/>
+        <w:spacing w:line="360" w:lineRule="auto"/>
+        <w:ind w:left="708"/>
+      </w:pPr>
+      <w:r>
+        <w:t>Filtr pasmowo przepustowy</w:t>
+      </w:r>
+    </w:p>
+    <w:p>
+      <w:pPr>
+        <w:pStyle w:val="Akapitzlist"/>
+        <w:numPr>
+          <w:ilvl w:val="0"/>
+          <w:numId w:val="30"/>
+        </w:numPr>
+      </w:pPr>
+      <w:r>
+        <w:t xml:space="preserve">Zbudowany w oparciu o dwa szeregowo połączone filtry RC: </w:t>
+      </w:r>
+      <w:proofErr w:type="spellStart"/>
+      <w:r>
+        <w:t>górno</w:t>
+      </w:r>
+      <w:proofErr w:type="spellEnd"/>
+      <w:r>
+        <w:t xml:space="preserve"> i dolnoprzepustowy</w:t>
+      </w:r>
+    </w:p>
+    <w:p>
+      <w:pPr>
+        <w:jc w:val="center"/>
+        <w:rPr>
+          <w:sz w:val="18"/>
+        </w:rPr>
+      </w:pPr>
+      <w:r>
+        <w:rPr>
+          <w:noProof/>
+          <w:sz w:val="18"/>
+        </w:rPr>
+        <w:drawing>
+          <wp:inline distT="0" distB="0" distL="0" distR="0">
+            <wp:extent cx="2590800" cy="2295525"/>
+            <wp:effectExtent l="0" t="0" r="0" b="9525"/>
+            <wp:docPr id="2" name="Obraz 2"/>
+            <wp:cNvGraphicFramePr>
+              <a:graphicFrameLocks xmlns:a="http://schemas.openxmlformats.org/drawingml/2006/main" noChangeAspect="1"/>
+            </wp:cNvGraphicFramePr>
+            <a:graphic xmlns:a="http://schemas.openxmlformats.org/drawingml/2006/main">
+              <a:graphicData uri="http://schemas.openxmlformats.org/drawingml/2006/picture">
+                <pic:pic xmlns:pic="http://schemas.openxmlformats.org/drawingml/2006/picture">
+                  <pic:nvPicPr>
+                    <pic:cNvPr id="0" name="Picture 2"/>
+                    <pic:cNvPicPr>
+                      <a:picLocks noChangeAspect="1" noChangeArrowheads="1"/>
+                    </pic:cNvPicPr>
+                  </pic:nvPicPr>
+                  <pic:blipFill>
+                    <a:blip r:embed="rId6">
+                      <a:extLst>
+                        <a:ext uri="{28A0092B-C50C-407E-A947-70E740481C1C}">
+                          <a14:useLocalDpi xmlns:a14="http://schemas.microsoft.com/office/drawing/2010/main" val="0"/>
+                        </a:ext>
+                      </a:extLst>
+                    </a:blip>
+                    <a:srcRect/>
+                    <a:stretch>
+                      <a:fillRect/>
+                    </a:stretch>
+                  </pic:blipFill>
+                  <pic:spPr bwMode="auto">
+                    <a:xfrm>
+                      <a:off x="0" y="0"/>
+                      <a:ext cx="2590800" cy="2295525"/>
+                    </a:xfrm>
+                    <a:prstGeom prst="rect">
+                      <a:avLst/>
+                    </a:prstGeom>
+                    <a:noFill/>
+                    <a:ln>
+                      <a:noFill/>
+                    </a:ln>
+                  </pic:spPr>
+                </pic:pic>
+              </a:graphicData>
+            </a:graphic>
+          </wp:inline>
+        </w:drawing>
+      </w:r>
+      <w:r>
+        <w:rPr>
+          <w:sz w:val="18"/>
+        </w:rPr>
+        <w:br/>
+      </w:r>
+      <w:r>
+        <w:rPr>
+          <w:sz w:val="18"/>
+        </w:rPr>
+        <w:t xml:space="preserve">Rys. 1 - </w:t>
+      </w:r>
+      <w:r>
+        <w:rPr>
+          <w:sz w:val="18"/>
+        </w:rPr>
+        <w:t>Filtr pasmowo przepustowy</w:t>
+      </w:r>
+    </w:p>
+    <w:p>
+      <w:pPr>
+        <w:pStyle w:val="Akapitzlist"/>
+        <w:numPr>
+          <w:ilvl w:val="0"/>
+          <w:numId w:val="30"/>
+        </w:numPr>
+      </w:pPr>
+      <w:r>
+        <w:t>Stała czasowa filtra górnoprzepustowego jest równa pojemności C1 pomnożonej przez równoległe połączenie rezystancji R11 i R12</w:t>
+      </w:r>
+    </w:p>
+    <w:p>
+      <w:pPr>
+        <w:pStyle w:val="Akapitzlist"/>
+        <w:numPr>
+          <w:ilvl w:val="1"/>
+          <w:numId w:val="30"/>
+        </w:numPr>
+      </w:pPr>
+      <w:r>
+        <w:t xml:space="preserve">Zapewnia odcięcie częstotliwości poniżej </w:t>
+      </w:r>
+      <w:r>
+        <w:t>około 10Hz</w:t>
+      </w:r>
+    </w:p>
+    <w:p>
+      <w:pPr>
+        <w:pStyle w:val="Akapitzlist"/>
+        <w:numPr>
+          <w:ilvl w:val="1"/>
+          <w:numId w:val="30"/>
+        </w:numPr>
+      </w:pPr>
+      <w:r>
+        <w:t>Zastosowany dzielnik rezystorowy zapewnia składową stałą na poziomie około 2.25 Volta przy zasilaniu 5 Volt</w:t>
+      </w:r>
+    </w:p>
+    <w:p>
+      <w:pPr>
+        <w:pStyle w:val="Akapitzlist"/>
+        <w:numPr>
+          <w:ilvl w:val="0"/>
+          <w:numId w:val="30"/>
+        </w:numPr>
+      </w:pPr>
+      <w:r>
+        <w:t>Stała czasowa filtra dolnoprzepustowego jest równa pojemności C2 pomnożonej przez rezystancję R2</w:t>
+      </w:r>
+    </w:p>
+    <w:p>
+      <w:pPr>
+        <w:pStyle w:val="Akapitzlist"/>
+        <w:numPr>
+          <w:ilvl w:val="1"/>
+          <w:numId w:val="30"/>
+        </w:numPr>
+      </w:pPr>
+      <w:r>
+        <w:t>Zapewnia odcięcie częstotliwości powyżej 10kHz</w:t>
+      </w:r>
+    </w:p>
+    <w:p>
+      <w:pPr>
+        <w:pStyle w:val="Akapitzlist"/>
+        <w:numPr>
+          <w:ilvl w:val="0"/>
+          <w:numId w:val="30"/>
+        </w:numPr>
+      </w:pPr>
+      <w:r>
+        <w:t>Połączone szeregowo filtry zapewniają pasmo przenoszenia od 10Hz do 10kHz</w:t>
+      </w:r>
+    </w:p>
+    <w:p>
+      <w:r>
+        <w:br w:type="page"/>
+      </w:r>
+    </w:p>
+    <w:p>
+      <w:pPr>
+        <w:pStyle w:val="Nagwek2"/>
+        <w:spacing w:line="360" w:lineRule="auto"/>
+        <w:ind w:left="708"/>
+      </w:pPr>
+      <w:r>
+        <w:lastRenderedPageBreak/>
+        <w:t>Wtórnik napięcia</w:t>
+      </w:r>
+    </w:p>
+    <w:p>
+      <w:pPr>
+        <w:pStyle w:val="Akapitzlist"/>
+        <w:numPr>
+          <w:ilvl w:val="0"/>
+          <w:numId w:val="31"/>
+        </w:numPr>
+      </w:pPr>
+      <w:r>
+        <w:t>Prosta konfiguracja wzmacniacza operacyjnego z rezystorem w pętli sprzężenia o wartości równej rezystancji widzianej przez składową stałą na wejściu nieodwracającym wzmacniacza operacyjnego.</w:t>
+      </w:r>
+      <w:r>
+        <w:br/>
+        <w:t>Jest to suma R2 z równoległym połączeniem R11 i R12.</w:t>
+      </w:r>
+    </w:p>
+    <w:p>
+      <w:pPr>
+        <w:pStyle w:val="Akapitzlist"/>
+        <w:numPr>
+          <w:ilvl w:val="0"/>
+          <w:numId w:val="31"/>
+        </w:numPr>
+      </w:pPr>
+      <w:r>
+        <w:t>Na wyjściu zastosowałem kondensator elektrolityczny mający za zadanie odciąć składową stałą tego bloku</w:t>
+      </w:r>
+    </w:p>
+    <w:p>
+      <w:pPr>
+        <w:jc w:val="center"/>
+        <w:rPr>
+          <w:sz w:val="18"/>
+        </w:rPr>
+      </w:pPr>
+      <w:r>
+        <w:rPr>
+          <w:noProof/>
+        </w:rPr>
+        <w:drawing>
+          <wp:inline distT="0" distB="0" distL="0" distR="0">
+            <wp:extent cx="2514600" cy="1343025"/>
+            <wp:effectExtent l="0" t="0" r="0" b="9525"/>
+            <wp:docPr id="4" name="Obraz 4"/>
+            <wp:cNvGraphicFramePr>
+              <a:graphicFrameLocks xmlns:a="http://schemas.openxmlformats.org/drawingml/2006/main" noChangeAspect="1"/>
+            </wp:cNvGraphicFramePr>
+            <a:graphic xmlns:a="http://schemas.openxmlformats.org/drawingml/2006/main">
+              <a:graphicData uri="http://schemas.openxmlformats.org/drawingml/2006/picture">
+                <pic:pic xmlns:pic="http://schemas.openxmlformats.org/drawingml/2006/picture">
+                  <pic:nvPicPr>
+                    <pic:cNvPr id="0" name="Picture 4"/>
+                    <pic:cNvPicPr>
+                      <a:picLocks noChangeAspect="1" noChangeArrowheads="1"/>
+                    </pic:cNvPicPr>
+                  </pic:nvPicPr>
+                  <pic:blipFill>
+                    <a:blip r:embed="rId7">
+                      <a:extLst>
+                        <a:ext uri="{28A0092B-C50C-407E-A947-70E740481C1C}">
+                          <a14:useLocalDpi xmlns:a14="http://schemas.microsoft.com/office/drawing/2010/main" val="0"/>
+                        </a:ext>
+                      </a:extLst>
+                    </a:blip>
+                    <a:srcRect/>
+                    <a:stretch>
+                      <a:fillRect/>
+                    </a:stretch>
+                  </pic:blipFill>
+                  <pic:spPr bwMode="auto">
+                    <a:xfrm>
+                      <a:off x="0" y="0"/>
+                      <a:ext cx="2514600" cy="1343025"/>
+                    </a:xfrm>
+                    <a:prstGeom prst="rect">
+                      <a:avLst/>
+                    </a:prstGeom>
+                    <a:noFill/>
+                    <a:ln>
+                      <a:noFill/>
+                    </a:ln>
+                  </pic:spPr>
+                </pic:pic>
+              </a:graphicData>
+            </a:graphic>
+          </wp:inline>
+        </w:drawing>
+      </w:r>
+      <w:r>
+        <w:rPr>
+          <w:sz w:val="18"/>
+        </w:rPr>
+        <w:br/>
+      </w:r>
+      <w:r>
+        <w:rPr>
+          <w:sz w:val="18"/>
+        </w:rPr>
+        <w:t xml:space="preserve">Rys. </w:t>
+      </w:r>
+      <w:r>
+        <w:rPr>
+          <w:sz w:val="18"/>
+        </w:rPr>
+        <w:t>2</w:t>
+      </w:r>
+      <w:r>
+        <w:rPr>
+          <w:sz w:val="18"/>
+        </w:rPr>
+        <w:t xml:space="preserve"> - </w:t>
+      </w:r>
+      <w:r>
+        <w:rPr>
+          <w:sz w:val="18"/>
+        </w:rPr>
+        <w:t>Wtórnik napięcia</w:t>
+      </w:r>
+    </w:p>
+    <w:p>
+      <w:pPr>
+        <w:pStyle w:val="Akapitzlist"/>
+        <w:numPr>
+          <w:ilvl w:val="0"/>
+          <w:numId w:val="32"/>
+        </w:numPr>
+      </w:pPr>
+      <w:r>
+        <w:t>Wprowadzenie składowej stałej poniżej połowy napięcia zasilania było wymagane z powodu zastosowania pojedynczego napięcia zasilania 5 Volt</w:t>
+      </w:r>
+      <w:r>
+        <w:t xml:space="preserve"> oraz dodatkową motywacją był fakt iż zastosowany model wzmacniacza nie jest zdolny osiągnąć na swym wyjściu napięcia zasilania ale jest natomiast zdolny do osiągnięcia dolnej granicy zasilania</w:t>
+      </w:r>
+    </w:p>
+    <w:p>
+      <w:r>
+        <w:br w:type="page"/>
+      </w:r>
+    </w:p>
+    <w:p>
+      <w:pPr>
+        <w:pStyle w:val="Nagwek2"/>
+        <w:spacing w:line="360" w:lineRule="auto"/>
+        <w:ind w:left="708"/>
+      </w:pPr>
+      <w:r>
+        <w:lastRenderedPageBreak/>
+        <w:t>Końcówka mocy</w:t>
+      </w:r>
+    </w:p>
+    <w:p>
+      <w:pPr>
+        <w:pStyle w:val="Akapitzlist"/>
+        <w:numPr>
+          <w:ilvl w:val="0"/>
+          <w:numId w:val="32"/>
+        </w:numPr>
+      </w:pPr>
+      <w:r>
+        <w:t>Zbudowana z dwóch segmentów</w:t>
+      </w:r>
+    </w:p>
+    <w:p>
+      <w:pPr>
+        <w:pStyle w:val="Akapitzlist"/>
+        <w:numPr>
+          <w:ilvl w:val="1"/>
+          <w:numId w:val="32"/>
+        </w:numPr>
+      </w:pPr>
+      <w:r>
+        <w:t>Wzmacniacz operacyjny w konfiguracji odwracającej ze sprzężeniem od wyjścia tranzystorowej końcówki mocy</w:t>
+      </w:r>
+    </w:p>
+    <w:p>
+      <w:pPr>
+        <w:pStyle w:val="Akapitzlist"/>
+        <w:numPr>
+          <w:ilvl w:val="1"/>
+          <w:numId w:val="32"/>
+        </w:numPr>
+      </w:pPr>
+      <w:r>
+        <w:t>Tranzystorowa końcówka mocy sterowana z wyjścia wzmacniacza operacyjnego</w:t>
+      </w:r>
+    </w:p>
+    <w:p>
+      <w:pPr>
+        <w:jc w:val="center"/>
+        <w:rPr>
+          <w:sz w:val="18"/>
+        </w:rPr>
+      </w:pPr>
+      <w:r>
+        <w:rPr>
+          <w:noProof/>
+        </w:rPr>
+        <w:drawing>
+          <wp:inline distT="0" distB="0" distL="0" distR="0">
+            <wp:extent cx="5753100" cy="3905250"/>
+            <wp:effectExtent l="0" t="0" r="0" b="0"/>
+            <wp:docPr id="6" name="Obraz 6"/>
+            <wp:cNvGraphicFramePr>
+              <a:graphicFrameLocks xmlns:a="http://schemas.openxmlformats.org/drawingml/2006/main" noChangeAspect="1"/>
+            </wp:cNvGraphicFramePr>
+            <a:graphic xmlns:a="http://schemas.openxmlformats.org/drawingml/2006/main">
+              <a:graphicData uri="http://schemas.openxmlformats.org/drawingml/2006/picture">
+                <pic:pic xmlns:pic="http://schemas.openxmlformats.org/drawingml/2006/picture">
+                  <pic:nvPicPr>
+                    <pic:cNvPr id="0" name="Picture 6"/>
+                    <pic:cNvPicPr>
+                      <a:picLocks noChangeAspect="1" noChangeArrowheads="1"/>
+                    </pic:cNvPicPr>
+                  </pic:nvPicPr>
+                  <pic:blipFill>
+                    <a:blip r:embed="rId8">
+                      <a:extLst>
+                        <a:ext uri="{28A0092B-C50C-407E-A947-70E740481C1C}">
+                          <a14:useLocalDpi xmlns:a14="http://schemas.microsoft.com/office/drawing/2010/main" val="0"/>
+                        </a:ext>
+                      </a:extLst>
+                    </a:blip>
+                    <a:srcRect/>
+                    <a:stretch>
+                      <a:fillRect/>
+                    </a:stretch>
+                  </pic:blipFill>
+                  <pic:spPr bwMode="auto">
+                    <a:xfrm>
+                      <a:off x="0" y="0"/>
+                      <a:ext cx="5753100" cy="3905250"/>
+                    </a:xfrm>
+                    <a:prstGeom prst="rect">
+                      <a:avLst/>
+                    </a:prstGeom>
+                    <a:noFill/>
+                    <a:ln>
+                      <a:noFill/>
+                    </a:ln>
+                  </pic:spPr>
+                </pic:pic>
+              </a:graphicData>
+            </a:graphic>
+          </wp:inline>
+        </w:drawing>
+      </w:r>
+      <w:r>
+        <w:br/>
+      </w:r>
+      <w:r>
+        <w:rPr>
+          <w:sz w:val="18"/>
+        </w:rPr>
+        <w:t xml:space="preserve">Rys. </w:t>
+      </w:r>
+      <w:r>
+        <w:rPr>
+          <w:sz w:val="18"/>
+        </w:rPr>
+        <w:t>3</w:t>
+      </w:r>
+      <w:r>
+        <w:rPr>
+          <w:sz w:val="18"/>
+        </w:rPr>
+        <w:t xml:space="preserve"> - </w:t>
+      </w:r>
+      <w:r>
+        <w:rPr>
+          <w:sz w:val="18"/>
+        </w:rPr>
+        <w:t>Końcówka mocy</w:t>
+      </w:r>
+    </w:p>
+    <w:p>
+      <w:pPr>
+        <w:pStyle w:val="Akapitzlist"/>
+        <w:numPr>
+          <w:ilvl w:val="0"/>
+          <w:numId w:val="32"/>
+        </w:numPr>
+      </w:pPr>
+      <w:r>
+        <w:t>Wzmocnienie końcówki regulowane za pomocą potencjometru montażowego P1 znajdującego się w pętli sprzężenia zwrotnego</w:t>
+      </w:r>
+      <w:r>
+        <w:br/>
+        <w:t>Założone sporadyczne nastawianie potencjometru, więc zamontowanie go w pętli nie będzie sprawiać problemu wraz ze starzeniem bądź zużyciem się elementów.</w:t>
+      </w:r>
+    </w:p>
+    <w:p>
+      <w:pPr>
+        <w:pStyle w:val="Akapitzlist"/>
+        <w:numPr>
+          <w:ilvl w:val="0"/>
+          <w:numId w:val="32"/>
+        </w:numPr>
+      </w:pPr>
+      <w:r>
+        <w:t>Składowa stała ustalona poprzez dzielnik R41 i R42 na poziomie około połowy napięcia zasilania</w:t>
+      </w:r>
+    </w:p>
+    <w:p>
+      <w:pPr>
+        <w:pStyle w:val="Akapitzlist"/>
+        <w:numPr>
+          <w:ilvl w:val="0"/>
+          <w:numId w:val="32"/>
+        </w:numPr>
+      </w:pPr>
+      <w:r>
+        <w:t>Układ polaryzacji zbudowany z rezystancji R5, R6 oraz tranzystorów pracujących jako diody(zwarty kolektor i baza)</w:t>
+      </w:r>
+    </w:p>
+    <w:p>
+      <w:pPr>
+        <w:pStyle w:val="Akapitzlist"/>
+        <w:numPr>
+          <w:ilvl w:val="1"/>
+          <w:numId w:val="32"/>
+        </w:numPr>
+      </w:pPr>
+      <w:r>
+        <w:t>Tranzystory zastosowane w układzie polaryzacji identyczne jak te zastosowane w dalszej części układu.</w:t>
+      </w:r>
+    </w:p>
+    <w:p>
+      <w:pPr>
+        <w:pStyle w:val="Akapitzlist"/>
+        <w:numPr>
+          <w:ilvl w:val="0"/>
+          <w:numId w:val="32"/>
+        </w:numPr>
+      </w:pPr>
+      <w:r>
+        <w:t xml:space="preserve">Za dostarczenie mocy do odbiornika odpowiedzialne są dwa komplementarne układy </w:t>
+      </w:r>
+      <w:proofErr w:type="spellStart"/>
+      <w:r>
+        <w:t>Sziklaiego</w:t>
+      </w:r>
+      <w:r>
+        <w:t>.</w:t>
+      </w:r>
+      <w:proofErr w:type="spellEnd"/>
+    </w:p>
+    <w:p>
+      <w:pPr>
+        <w:pStyle w:val="Akapitzlist"/>
+        <w:numPr>
+          <w:ilvl w:val="1"/>
+          <w:numId w:val="32"/>
+        </w:numPr>
+      </w:pPr>
+      <w:r>
+        <w:t xml:space="preserve">Układ </w:t>
+      </w:r>
+      <w:proofErr w:type="spellStart"/>
+      <w:r>
+        <w:t>Sziklaiego</w:t>
+      </w:r>
+      <w:proofErr w:type="spellEnd"/>
+      <w:r>
+        <w:t xml:space="preserve"> to ulepszon</w:t>
+      </w:r>
+      <w:r>
+        <w:t xml:space="preserve">a alternatywa dla układu </w:t>
+      </w:r>
+      <w:proofErr w:type="spellStart"/>
+      <w:r>
+        <w:t>Darlingtona</w:t>
+      </w:r>
+      <w:proofErr w:type="spellEnd"/>
+      <w:r>
+        <w:t xml:space="preserve">. </w:t>
+      </w:r>
+      <w:r>
+        <w:br/>
+        <w:t xml:space="preserve">Układ posiada duże wzmocnienie prądowe będące również zaletą układu </w:t>
+      </w:r>
+      <w:proofErr w:type="spellStart"/>
+      <w:r>
+        <w:t>Darlingtona</w:t>
+      </w:r>
+      <w:proofErr w:type="spellEnd"/>
+      <w:r>
+        <w:t>, jednakże nie posiada jednej z jego wad - napięcie polaryzacji układu jest dwukrotnie niższe(wymagane jest napięcie do polaryzacji tylko jednej bazy zamiast dwóch połączonych szeregowo).</w:t>
+      </w:r>
+    </w:p>
+    <w:p>
+      <w:pPr>
+        <w:pStyle w:val="Akapitzlist"/>
+        <w:numPr>
+          <w:ilvl w:val="1"/>
+          <w:numId w:val="32"/>
+        </w:numPr>
+      </w:pPr>
+      <w:r>
+        <w:t>Zastosowanie takiej konfiguracji końcówki mocy pozwala osiągnąć szeroki zakres dynamiki wzmacniacza</w:t>
+      </w:r>
+      <w:r>
+        <w:t>,</w:t>
+      </w:r>
+      <w:r>
+        <w:t xml:space="preserve"> teoretyczny</w:t>
+      </w:r>
+      <w:r>
+        <w:t xml:space="preserve"> zakres dynamiki od 0.7[V] </w:t>
+      </w:r>
+      <w:r>
+        <w:t>do</w:t>
+      </w:r>
+      <w:r>
+        <w:t xml:space="preserve"> U</w:t>
+      </w:r>
+      <w:r>
+        <w:rPr>
+          <w:vertAlign w:val="subscript"/>
+        </w:rPr>
+        <w:t>cc</w:t>
+      </w:r>
+      <w:r>
+        <w:t>-0.7[V]</w:t>
+      </w:r>
+    </w:p>
+    <w:p>
+      <w:pPr>
+        <w:pStyle w:val="Nagwek2"/>
+        <w:spacing w:line="360" w:lineRule="auto"/>
+        <w:ind w:left="708"/>
+      </w:pPr>
       <w:bookmarkStart w:id="1" w:name="_GoBack"/>
       <w:bookmarkEnd w:id="1"/>
-    </w:p>
-    <w:p/>
+      <w:r>
+        <w:br w:type="page"/>
+      </w:r>
+      <w:r>
+        <w:lastRenderedPageBreak/>
+        <w:t>Schemat ideowy wzmacniacza</w:t>
+      </w:r>
+    </w:p>
+    <w:p>
+      <w:r>
+        <w:rPr>
+          <w:noProof/>
+        </w:rPr>
+        <w:drawing>
+          <wp:inline distT="0" distB="0" distL="0" distR="0">
+            <wp:extent cx="5753100" cy="2552700"/>
+            <wp:effectExtent l="0" t="0" r="0" b="0"/>
+            <wp:docPr id="8" name="Obraz 8"/>
+            <wp:cNvGraphicFramePr>
+              <a:graphicFrameLocks xmlns:a="http://schemas.openxmlformats.org/drawingml/2006/main" noChangeAspect="1"/>
+            </wp:cNvGraphicFramePr>
+            <a:graphic xmlns:a="http://schemas.openxmlformats.org/drawingml/2006/main">
+              <a:graphicData uri="http://schemas.openxmlformats.org/drawingml/2006/picture">
+                <pic:pic xmlns:pic="http://schemas.openxmlformats.org/drawingml/2006/picture">
+                  <pic:nvPicPr>
+                    <pic:cNvPr id="0" name="Picture 8"/>
+                    <pic:cNvPicPr>
+                      <a:picLocks noChangeAspect="1" noChangeArrowheads="1"/>
+                    </pic:cNvPicPr>
+                  </pic:nvPicPr>
+                  <pic:blipFill>
+                    <a:blip r:embed="rId9">
+                      <a:extLst>
+                        <a:ext uri="{28A0092B-C50C-407E-A947-70E740481C1C}">
+                          <a14:useLocalDpi xmlns:a14="http://schemas.microsoft.com/office/drawing/2010/main" val="0"/>
+                        </a:ext>
+                      </a:extLst>
+                    </a:blip>
+                    <a:srcRect/>
+                    <a:stretch>
+                      <a:fillRect/>
+                    </a:stretch>
+                  </pic:blipFill>
+                  <pic:spPr bwMode="auto">
+                    <a:xfrm>
+                      <a:off x="0" y="0"/>
+                      <a:ext cx="5753100" cy="2552700"/>
+                    </a:xfrm>
+                    <a:prstGeom prst="rect">
+                      <a:avLst/>
+                    </a:prstGeom>
+                    <a:noFill/>
+                    <a:ln>
+                      <a:noFill/>
+                    </a:ln>
+                  </pic:spPr>
+                </pic:pic>
+              </a:graphicData>
+            </a:graphic>
+          </wp:inline>
+        </w:drawing>
+      </w:r>
+    </w:p>
+    <w:p>
+      <w:pPr>
+        <w:pStyle w:val="Nagwek2"/>
+        <w:spacing w:line="360" w:lineRule="auto"/>
+        <w:ind w:left="708"/>
+      </w:pPr>
+      <w:r>
+        <w:t>Realizacja sprzętowa wzmacniacza</w:t>
+      </w:r>
+    </w:p>
+    <w:p>
+      <w:pPr>
+        <w:pStyle w:val="Akapitzlist"/>
+        <w:numPr>
+          <w:ilvl w:val="0"/>
+          <w:numId w:val="33"/>
+        </w:numPr>
+      </w:pPr>
+      <w:r>
+        <w:t xml:space="preserve">Układ zrealizowałem na płytce stykowej, ponieważ </w:t>
+      </w:r>
+      <w:r>
+        <w:t>taka forma realizacji pozwala na szybkie dokonywanie poprawek w układzie, oraz pozwalało mi na to moje wyposażenie</w:t>
+      </w:r>
+    </w:p>
+    <w:p>
+      <w:pPr>
+        <w:pStyle w:val="Akapitzlist"/>
+        <w:numPr>
+          <w:ilvl w:val="0"/>
+          <w:numId w:val="33"/>
+        </w:numPr>
+      </w:pPr>
+      <w:r>
+        <w:t>Na planie dalszym znajduje się idea zaprojektowania i wykonania płytki drukowanej dedykowanej temu wzmacniaczowi.</w:t>
+      </w:r>
+    </w:p>
     <w:sectPr>
       <w:pgSz w:w="11906" w:h="16838"/>
       <w:pgMar w:top="1417" w:right="1417" w:bottom="1417" w:left="1417" w:header="708" w:footer="708" w:gutter="0"/>
@@ -1226,6 +1964,232 @@
     </w:lvl>
   </w:abstractNum>
   <w:abstractNum w:abstractNumId="2" w15:restartNumberingAfterBreak="0">
+    <w:nsid w:val="059D7883"/>
+    <w:multiLevelType w:val="hybridMultilevel"/>
+    <w:tmpl w:val="151C3B80"/>
+    <w:lvl w:ilvl="0" w:tplc="04150001">
+      <w:start w:val="1"/>
+      <w:numFmt w:val="bullet"/>
+      <w:lvlText w:val=""/>
+      <w:lvlJc w:val="left"/>
+      <w:pPr>
+        <w:ind w:left="1068" w:hanging="360"/>
+      </w:pPr>
+      <w:rPr>
+        <w:rFonts w:ascii="Symbol" w:hAnsi="Symbol" w:hint="default"/>
+      </w:rPr>
+    </w:lvl>
+    <w:lvl w:ilvl="1" w:tplc="04150003" w:tentative="1">
+      <w:start w:val="1"/>
+      <w:numFmt w:val="bullet"/>
+      <w:lvlText w:val="o"/>
+      <w:lvlJc w:val="left"/>
+      <w:pPr>
+        <w:ind w:left="1788" w:hanging="360"/>
+      </w:pPr>
+      <w:rPr>
+        <w:rFonts w:ascii="Courier New" w:hAnsi="Courier New" w:cs="Courier New" w:hint="default"/>
+      </w:rPr>
+    </w:lvl>
+    <w:lvl w:ilvl="2" w:tplc="04150005" w:tentative="1">
+      <w:start w:val="1"/>
+      <w:numFmt w:val="bullet"/>
+      <w:lvlText w:val=""/>
+      <w:lvlJc w:val="left"/>
+      <w:pPr>
+        <w:ind w:left="2508" w:hanging="360"/>
+      </w:pPr>
+      <w:rPr>
+        <w:rFonts w:ascii="Wingdings" w:hAnsi="Wingdings" w:hint="default"/>
+      </w:rPr>
+    </w:lvl>
+    <w:lvl w:ilvl="3" w:tplc="04150001" w:tentative="1">
+      <w:start w:val="1"/>
+      <w:numFmt w:val="bullet"/>
+      <w:lvlText w:val=""/>
+      <w:lvlJc w:val="left"/>
+      <w:pPr>
+        <w:ind w:left="3228" w:hanging="360"/>
+      </w:pPr>
+      <w:rPr>
+        <w:rFonts w:ascii="Symbol" w:hAnsi="Symbol" w:hint="default"/>
+      </w:rPr>
+    </w:lvl>
+    <w:lvl w:ilvl="4" w:tplc="04150003" w:tentative="1">
+      <w:start w:val="1"/>
+      <w:numFmt w:val="bullet"/>
+      <w:lvlText w:val="o"/>
+      <w:lvlJc w:val="left"/>
+      <w:pPr>
+        <w:ind w:left="3948" w:hanging="360"/>
+      </w:pPr>
+      <w:rPr>
+        <w:rFonts w:ascii="Courier New" w:hAnsi="Courier New" w:cs="Courier New" w:hint="default"/>
+      </w:rPr>
+    </w:lvl>
+    <w:lvl w:ilvl="5" w:tplc="04150005" w:tentative="1">
+      <w:start w:val="1"/>
+      <w:numFmt w:val="bullet"/>
+      <w:lvlText w:val=""/>
+      <w:lvlJc w:val="left"/>
+      <w:pPr>
+        <w:ind w:left="4668" w:hanging="360"/>
+      </w:pPr>
+      <w:rPr>
+        <w:rFonts w:ascii="Wingdings" w:hAnsi="Wingdings" w:hint="default"/>
+      </w:rPr>
+    </w:lvl>
+    <w:lvl w:ilvl="6" w:tplc="04150001" w:tentative="1">
+      <w:start w:val="1"/>
+      <w:numFmt w:val="bullet"/>
+      <w:lvlText w:val=""/>
+      <w:lvlJc w:val="left"/>
+      <w:pPr>
+        <w:ind w:left="5388" w:hanging="360"/>
+      </w:pPr>
+      <w:rPr>
+        <w:rFonts w:ascii="Symbol" w:hAnsi="Symbol" w:hint="default"/>
+      </w:rPr>
+    </w:lvl>
+    <w:lvl w:ilvl="7" w:tplc="04150003" w:tentative="1">
+      <w:start w:val="1"/>
+      <w:numFmt w:val="bullet"/>
+      <w:lvlText w:val="o"/>
+      <w:lvlJc w:val="left"/>
+      <w:pPr>
+        <w:ind w:left="6108" w:hanging="360"/>
+      </w:pPr>
+      <w:rPr>
+        <w:rFonts w:ascii="Courier New" w:hAnsi="Courier New" w:cs="Courier New" w:hint="default"/>
+      </w:rPr>
+    </w:lvl>
+    <w:lvl w:ilvl="8" w:tplc="04150005" w:tentative="1">
+      <w:start w:val="1"/>
+      <w:numFmt w:val="bullet"/>
+      <w:lvlText w:val=""/>
+      <w:lvlJc w:val="left"/>
+      <w:pPr>
+        <w:ind w:left="6828" w:hanging="360"/>
+      </w:pPr>
+      <w:rPr>
+        <w:rFonts w:ascii="Wingdings" w:hAnsi="Wingdings" w:hint="default"/>
+      </w:rPr>
+    </w:lvl>
+  </w:abstractNum>
+  <w:abstractNum w:abstractNumId="3" w15:restartNumberingAfterBreak="0">
+    <w:nsid w:val="075A39A6"/>
+    <w:multiLevelType w:val="hybridMultilevel"/>
+    <w:tmpl w:val="898C50C4"/>
+    <w:lvl w:ilvl="0" w:tplc="04150001">
+      <w:start w:val="1"/>
+      <w:numFmt w:val="bullet"/>
+      <w:lvlText w:val=""/>
+      <w:lvlJc w:val="left"/>
+      <w:pPr>
+        <w:ind w:left="1068" w:hanging="360"/>
+      </w:pPr>
+      <w:rPr>
+        <w:rFonts w:ascii="Symbol" w:hAnsi="Symbol" w:hint="default"/>
+      </w:rPr>
+    </w:lvl>
+    <w:lvl w:ilvl="1" w:tplc="04150003" w:tentative="1">
+      <w:start w:val="1"/>
+      <w:numFmt w:val="bullet"/>
+      <w:lvlText w:val="o"/>
+      <w:lvlJc w:val="left"/>
+      <w:pPr>
+        <w:ind w:left="1788" w:hanging="360"/>
+      </w:pPr>
+      <w:rPr>
+        <w:rFonts w:ascii="Courier New" w:hAnsi="Courier New" w:cs="Courier New" w:hint="default"/>
+      </w:rPr>
+    </w:lvl>
+    <w:lvl w:ilvl="2" w:tplc="04150005" w:tentative="1">
+      <w:start w:val="1"/>
+      <w:numFmt w:val="bullet"/>
+      <w:lvlText w:val=""/>
+      <w:lvlJc w:val="left"/>
+      <w:pPr>
+        <w:ind w:left="2508" w:hanging="360"/>
+      </w:pPr>
+      <w:rPr>
+        <w:rFonts w:ascii="Wingdings" w:hAnsi="Wingdings" w:hint="default"/>
+      </w:rPr>
+    </w:lvl>
+    <w:lvl w:ilvl="3" w:tplc="04150001" w:tentative="1">
+      <w:start w:val="1"/>
+      <w:numFmt w:val="bullet"/>
+      <w:lvlText w:val=""/>
+      <w:lvlJc w:val="left"/>
+      <w:pPr>
+        <w:ind w:left="3228" w:hanging="360"/>
+      </w:pPr>
+      <w:rPr>
+        <w:rFonts w:ascii="Symbol" w:hAnsi="Symbol" w:hint="default"/>
+      </w:rPr>
+    </w:lvl>
+    <w:lvl w:ilvl="4" w:tplc="04150003" w:tentative="1">
+      <w:start w:val="1"/>
+      <w:numFmt w:val="bullet"/>
+      <w:lvlText w:val="o"/>
+      <w:lvlJc w:val="left"/>
+      <w:pPr>
+        <w:ind w:left="3948" w:hanging="360"/>
+      </w:pPr>
+      <w:rPr>
+        <w:rFonts w:ascii="Courier New" w:hAnsi="Courier New" w:cs="Courier New" w:hint="default"/>
+      </w:rPr>
+    </w:lvl>
+    <w:lvl w:ilvl="5" w:tplc="04150005" w:tentative="1">
+      <w:start w:val="1"/>
+      <w:numFmt w:val="bullet"/>
+      <w:lvlText w:val=""/>
+      <w:lvlJc w:val="left"/>
+      <w:pPr>
+        <w:ind w:left="4668" w:hanging="360"/>
+      </w:pPr>
+      <w:rPr>
+        <w:rFonts w:ascii="Wingdings" w:hAnsi="Wingdings" w:hint="default"/>
+      </w:rPr>
+    </w:lvl>
+    <w:lvl w:ilvl="6" w:tplc="04150001" w:tentative="1">
+      <w:start w:val="1"/>
+      <w:numFmt w:val="bullet"/>
+      <w:lvlText w:val=""/>
+      <w:lvlJc w:val="left"/>
+      <w:pPr>
+        <w:ind w:left="5388" w:hanging="360"/>
+      </w:pPr>
+      <w:rPr>
+        <w:rFonts w:ascii="Symbol" w:hAnsi="Symbol" w:hint="default"/>
+      </w:rPr>
+    </w:lvl>
+    <w:lvl w:ilvl="7" w:tplc="04150003" w:tentative="1">
+      <w:start w:val="1"/>
+      <w:numFmt w:val="bullet"/>
+      <w:lvlText w:val="o"/>
+      <w:lvlJc w:val="left"/>
+      <w:pPr>
+        <w:ind w:left="6108" w:hanging="360"/>
+      </w:pPr>
+      <w:rPr>
+        <w:rFonts w:ascii="Courier New" w:hAnsi="Courier New" w:cs="Courier New" w:hint="default"/>
+      </w:rPr>
+    </w:lvl>
+    <w:lvl w:ilvl="8" w:tplc="04150005" w:tentative="1">
+      <w:start w:val="1"/>
+      <w:numFmt w:val="bullet"/>
+      <w:lvlText w:val=""/>
+      <w:lvlJc w:val="left"/>
+      <w:pPr>
+        <w:ind w:left="6828" w:hanging="360"/>
+      </w:pPr>
+      <w:rPr>
+        <w:rFonts w:ascii="Wingdings" w:hAnsi="Wingdings" w:hint="default"/>
+      </w:rPr>
+    </w:lvl>
+  </w:abstractNum>
+  <w:abstractNum w:abstractNumId="4" w15:restartNumberingAfterBreak="0">
     <w:nsid w:val="0B8F21C0"/>
     <w:multiLevelType w:val="hybridMultilevel"/>
     <w:tmpl w:val="08B8D6AE"/>
@@ -1311,7 +2275,7 @@
       </w:pPr>
     </w:lvl>
   </w:abstractNum>
-  <w:abstractNum w:abstractNumId="3" w15:restartNumberingAfterBreak="0">
+  <w:abstractNum w:abstractNumId="5" w15:restartNumberingAfterBreak="0">
     <w:nsid w:val="0C6A6C73"/>
     <w:multiLevelType w:val="hybridMultilevel"/>
     <w:tmpl w:val="A61C22AE"/>
@@ -1400,7 +2364,7 @@
       </w:pPr>
     </w:lvl>
   </w:abstractNum>
-  <w:abstractNum w:abstractNumId="4" w15:restartNumberingAfterBreak="0">
+  <w:abstractNum w:abstractNumId="6" w15:restartNumberingAfterBreak="0">
     <w:nsid w:val="0D8C5C79"/>
     <w:multiLevelType w:val="hybridMultilevel"/>
     <w:tmpl w:val="C7B60EE8"/>
@@ -1513,7 +2477,7 @@
       </w:rPr>
     </w:lvl>
   </w:abstractNum>
-  <w:abstractNum w:abstractNumId="5" w15:restartNumberingAfterBreak="0">
+  <w:abstractNum w:abstractNumId="7" w15:restartNumberingAfterBreak="0">
     <w:nsid w:val="125460AC"/>
     <w:multiLevelType w:val="hybridMultilevel"/>
     <w:tmpl w:val="DF7E7EEC"/>
@@ -1626,7 +2590,7 @@
       </w:rPr>
     </w:lvl>
   </w:abstractNum>
-  <w:abstractNum w:abstractNumId="6" w15:restartNumberingAfterBreak="0">
+  <w:abstractNum w:abstractNumId="8" w15:restartNumberingAfterBreak="0">
     <w:nsid w:val="1DA155FC"/>
     <w:multiLevelType w:val="hybridMultilevel"/>
     <w:tmpl w:val="C71C209A"/>
@@ -1721,7 +2685,7 @@
       </w:pPr>
     </w:lvl>
   </w:abstractNum>
-  <w:abstractNum w:abstractNumId="7" w15:restartNumberingAfterBreak="0">
+  <w:abstractNum w:abstractNumId="9" w15:restartNumberingAfterBreak="0">
     <w:nsid w:val="1EBC5665"/>
     <w:multiLevelType w:val="hybridMultilevel"/>
     <w:tmpl w:val="701C5D80"/>
@@ -1820,7 +2784,7 @@
       </w:pPr>
     </w:lvl>
   </w:abstractNum>
-  <w:abstractNum w:abstractNumId="8" w15:restartNumberingAfterBreak="0">
+  <w:abstractNum w:abstractNumId="10" w15:restartNumberingAfterBreak="0">
     <w:nsid w:val="21DF31FC"/>
     <w:multiLevelType w:val="hybridMultilevel"/>
     <w:tmpl w:val="9A067436"/>
@@ -1906,7 +2870,7 @@
       </w:pPr>
     </w:lvl>
   </w:abstractNum>
-  <w:abstractNum w:abstractNumId="9" w15:restartNumberingAfterBreak="0">
+  <w:abstractNum w:abstractNumId="11" w15:restartNumberingAfterBreak="0">
     <w:nsid w:val="239C4923"/>
     <w:multiLevelType w:val="hybridMultilevel"/>
     <w:tmpl w:val="12A82B68"/>
@@ -2019,7 +2983,7 @@
       </w:rPr>
     </w:lvl>
   </w:abstractNum>
-  <w:abstractNum w:abstractNumId="10" w15:restartNumberingAfterBreak="0">
+  <w:abstractNum w:abstractNumId="12" w15:restartNumberingAfterBreak="0">
     <w:nsid w:val="2713322D"/>
     <w:multiLevelType w:val="hybridMultilevel"/>
     <w:tmpl w:val="4E8CD3BC"/>
@@ -2132,7 +3096,120 @@
       </w:rPr>
     </w:lvl>
   </w:abstractNum>
-  <w:abstractNum w:abstractNumId="11" w15:restartNumberingAfterBreak="0">
+  <w:abstractNum w:abstractNumId="13" w15:restartNumberingAfterBreak="0">
+    <w:nsid w:val="33C13E58"/>
+    <w:multiLevelType w:val="hybridMultilevel"/>
+    <w:tmpl w:val="4FD65008"/>
+    <w:lvl w:ilvl="0" w:tplc="04150001">
+      <w:start w:val="1"/>
+      <w:numFmt w:val="bullet"/>
+      <w:lvlText w:val=""/>
+      <w:lvlJc w:val="left"/>
+      <w:pPr>
+        <w:ind w:left="1068" w:hanging="360"/>
+      </w:pPr>
+      <w:rPr>
+        <w:rFonts w:ascii="Symbol" w:hAnsi="Symbol" w:hint="default"/>
+      </w:rPr>
+    </w:lvl>
+    <w:lvl w:ilvl="1" w:tplc="04150003">
+      <w:start w:val="1"/>
+      <w:numFmt w:val="bullet"/>
+      <w:lvlText w:val="o"/>
+      <w:lvlJc w:val="left"/>
+      <w:pPr>
+        <w:ind w:left="1788" w:hanging="360"/>
+      </w:pPr>
+      <w:rPr>
+        <w:rFonts w:ascii="Courier New" w:hAnsi="Courier New" w:cs="Courier New" w:hint="default"/>
+      </w:rPr>
+    </w:lvl>
+    <w:lvl w:ilvl="2" w:tplc="04150005" w:tentative="1">
+      <w:start w:val="1"/>
+      <w:numFmt w:val="bullet"/>
+      <w:lvlText w:val=""/>
+      <w:lvlJc w:val="left"/>
+      <w:pPr>
+        <w:ind w:left="2508" w:hanging="360"/>
+      </w:pPr>
+      <w:rPr>
+        <w:rFonts w:ascii="Wingdings" w:hAnsi="Wingdings" w:hint="default"/>
+      </w:rPr>
+    </w:lvl>
+    <w:lvl w:ilvl="3" w:tplc="04150001" w:tentative="1">
+      <w:start w:val="1"/>
+      <w:numFmt w:val="bullet"/>
+      <w:lvlText w:val=""/>
+      <w:lvlJc w:val="left"/>
+      <w:pPr>
+        <w:ind w:left="3228" w:hanging="360"/>
+      </w:pPr>
+      <w:rPr>
+        <w:rFonts w:ascii="Symbol" w:hAnsi="Symbol" w:hint="default"/>
+      </w:rPr>
+    </w:lvl>
+    <w:lvl w:ilvl="4" w:tplc="04150003" w:tentative="1">
+      <w:start w:val="1"/>
+      <w:numFmt w:val="bullet"/>
+      <w:lvlText w:val="o"/>
+      <w:lvlJc w:val="left"/>
+      <w:pPr>
+        <w:ind w:left="3948" w:hanging="360"/>
+      </w:pPr>
+      <w:rPr>
+        <w:rFonts w:ascii="Courier New" w:hAnsi="Courier New" w:cs="Courier New" w:hint="default"/>
+      </w:rPr>
+    </w:lvl>
+    <w:lvl w:ilvl="5" w:tplc="04150005" w:tentative="1">
+      <w:start w:val="1"/>
+      <w:numFmt w:val="bullet"/>
+      <w:lvlText w:val=""/>
+      <w:lvlJc w:val="left"/>
+      <w:pPr>
+        <w:ind w:left="4668" w:hanging="360"/>
+      </w:pPr>
+      <w:rPr>
+        <w:rFonts w:ascii="Wingdings" w:hAnsi="Wingdings" w:hint="default"/>
+      </w:rPr>
+    </w:lvl>
+    <w:lvl w:ilvl="6" w:tplc="04150001" w:tentative="1">
+      <w:start w:val="1"/>
+      <w:numFmt w:val="bullet"/>
+      <w:lvlText w:val=""/>
+      <w:lvlJc w:val="left"/>
+      <w:pPr>
+        <w:ind w:left="5388" w:hanging="360"/>
+      </w:pPr>
+      <w:rPr>
+        <w:rFonts w:ascii="Symbol" w:hAnsi="Symbol" w:hint="default"/>
+      </w:rPr>
+    </w:lvl>
+    <w:lvl w:ilvl="7" w:tplc="04150003" w:tentative="1">
+      <w:start w:val="1"/>
+      <w:numFmt w:val="bullet"/>
+      <w:lvlText w:val="o"/>
+      <w:lvlJc w:val="left"/>
+      <w:pPr>
+        <w:ind w:left="6108" w:hanging="360"/>
+      </w:pPr>
+      <w:rPr>
+        <w:rFonts w:ascii="Courier New" w:hAnsi="Courier New" w:cs="Courier New" w:hint="default"/>
+      </w:rPr>
+    </w:lvl>
+    <w:lvl w:ilvl="8" w:tplc="04150005" w:tentative="1">
+      <w:start w:val="1"/>
+      <w:numFmt w:val="bullet"/>
+      <w:lvlText w:val=""/>
+      <w:lvlJc w:val="left"/>
+      <w:pPr>
+        <w:ind w:left="6828" w:hanging="360"/>
+      </w:pPr>
+      <w:rPr>
+        <w:rFonts w:ascii="Wingdings" w:hAnsi="Wingdings" w:hint="default"/>
+      </w:rPr>
+    </w:lvl>
+  </w:abstractNum>
+  <w:abstractNum w:abstractNumId="14" w15:restartNumberingAfterBreak="0">
     <w:nsid w:val="33EE7785"/>
     <w:multiLevelType w:val="hybridMultilevel"/>
     <w:tmpl w:val="D7FED42A"/>
@@ -2245,7 +3322,7 @@
       </w:rPr>
     </w:lvl>
   </w:abstractNum>
-  <w:abstractNum w:abstractNumId="12" w15:restartNumberingAfterBreak="0">
+  <w:abstractNum w:abstractNumId="15" w15:restartNumberingAfterBreak="0">
     <w:nsid w:val="370B6485"/>
     <w:multiLevelType w:val="hybridMultilevel"/>
     <w:tmpl w:val="2034B772"/>
@@ -2331,7 +3408,7 @@
       </w:pPr>
     </w:lvl>
   </w:abstractNum>
-  <w:abstractNum w:abstractNumId="13" w15:restartNumberingAfterBreak="0">
+  <w:abstractNum w:abstractNumId="16" w15:restartNumberingAfterBreak="0">
     <w:nsid w:val="395D6708"/>
     <w:multiLevelType w:val="hybridMultilevel"/>
     <w:tmpl w:val="4C7453B8"/>
@@ -2420,7 +3497,7 @@
       </w:pPr>
     </w:lvl>
   </w:abstractNum>
-  <w:abstractNum w:abstractNumId="14" w15:restartNumberingAfterBreak="0">
+  <w:abstractNum w:abstractNumId="17" w15:restartNumberingAfterBreak="0">
     <w:nsid w:val="3A337349"/>
     <w:multiLevelType w:val="hybridMultilevel"/>
     <w:tmpl w:val="54E414E4"/>
@@ -2509,7 +3586,7 @@
       </w:pPr>
     </w:lvl>
   </w:abstractNum>
-  <w:abstractNum w:abstractNumId="15" w15:restartNumberingAfterBreak="0">
+  <w:abstractNum w:abstractNumId="18" w15:restartNumberingAfterBreak="0">
     <w:nsid w:val="3FDF1874"/>
     <w:multiLevelType w:val="hybridMultilevel"/>
     <w:tmpl w:val="A63CE72E"/>
@@ -2622,7 +3699,7 @@
       </w:rPr>
     </w:lvl>
   </w:abstractNum>
-  <w:abstractNum w:abstractNumId="16" w15:restartNumberingAfterBreak="0">
+  <w:abstractNum w:abstractNumId="19" w15:restartNumberingAfterBreak="0">
     <w:nsid w:val="435837D6"/>
     <w:multiLevelType w:val="hybridMultilevel"/>
     <w:tmpl w:val="A2869CB4"/>
@@ -2735,7 +3812,7 @@
       </w:rPr>
     </w:lvl>
   </w:abstractNum>
-  <w:abstractNum w:abstractNumId="17" w15:restartNumberingAfterBreak="0">
+  <w:abstractNum w:abstractNumId="20" w15:restartNumberingAfterBreak="0">
     <w:nsid w:val="47361357"/>
     <w:multiLevelType w:val="hybridMultilevel"/>
     <w:tmpl w:val="604A71F6"/>
@@ -2848,7 +3925,7 @@
       </w:rPr>
     </w:lvl>
   </w:abstractNum>
-  <w:abstractNum w:abstractNumId="18" w15:restartNumberingAfterBreak="0">
+  <w:abstractNum w:abstractNumId="21" w15:restartNumberingAfterBreak="0">
     <w:nsid w:val="489A6FE4"/>
     <w:multiLevelType w:val="multilevel"/>
     <w:tmpl w:val="0415001D"/>
@@ -2934,7 +4011,120 @@
       </w:pPr>
     </w:lvl>
   </w:abstractNum>
-  <w:abstractNum w:abstractNumId="19" w15:restartNumberingAfterBreak="0">
+  <w:abstractNum w:abstractNumId="22" w15:restartNumberingAfterBreak="0">
+    <w:nsid w:val="4E0442C0"/>
+    <w:multiLevelType w:val="hybridMultilevel"/>
+    <w:tmpl w:val="B850550E"/>
+    <w:lvl w:ilvl="0" w:tplc="04150001">
+      <w:start w:val="1"/>
+      <w:numFmt w:val="bullet"/>
+      <w:lvlText w:val=""/>
+      <w:lvlJc w:val="left"/>
+      <w:pPr>
+        <w:ind w:left="1068" w:hanging="360"/>
+      </w:pPr>
+      <w:rPr>
+        <w:rFonts w:ascii="Symbol" w:hAnsi="Symbol" w:hint="default"/>
+      </w:rPr>
+    </w:lvl>
+    <w:lvl w:ilvl="1" w:tplc="04150003">
+      <w:start w:val="1"/>
+      <w:numFmt w:val="bullet"/>
+      <w:lvlText w:val="o"/>
+      <w:lvlJc w:val="left"/>
+      <w:pPr>
+        <w:ind w:left="1788" w:hanging="360"/>
+      </w:pPr>
+      <w:rPr>
+        <w:rFonts w:ascii="Courier New" w:hAnsi="Courier New" w:cs="Courier New" w:hint="default"/>
+      </w:rPr>
+    </w:lvl>
+    <w:lvl w:ilvl="2" w:tplc="04150005" w:tentative="1">
+      <w:start w:val="1"/>
+      <w:numFmt w:val="bullet"/>
+      <w:lvlText w:val=""/>
+      <w:lvlJc w:val="left"/>
+      <w:pPr>
+        <w:ind w:left="2508" w:hanging="360"/>
+      </w:pPr>
+      <w:rPr>
+        <w:rFonts w:ascii="Wingdings" w:hAnsi="Wingdings" w:hint="default"/>
+      </w:rPr>
+    </w:lvl>
+    <w:lvl w:ilvl="3" w:tplc="04150001" w:tentative="1">
+      <w:start w:val="1"/>
+      <w:numFmt w:val="bullet"/>
+      <w:lvlText w:val=""/>
+      <w:lvlJc w:val="left"/>
+      <w:pPr>
+        <w:ind w:left="3228" w:hanging="360"/>
+      </w:pPr>
+      <w:rPr>
+        <w:rFonts w:ascii="Symbol" w:hAnsi="Symbol" w:hint="default"/>
+      </w:rPr>
+    </w:lvl>
+    <w:lvl w:ilvl="4" w:tplc="04150003" w:tentative="1">
+      <w:start w:val="1"/>
+      <w:numFmt w:val="bullet"/>
+      <w:lvlText w:val="o"/>
+      <w:lvlJc w:val="left"/>
+      <w:pPr>
+        <w:ind w:left="3948" w:hanging="360"/>
+      </w:pPr>
+      <w:rPr>
+        <w:rFonts w:ascii="Courier New" w:hAnsi="Courier New" w:cs="Courier New" w:hint="default"/>
+      </w:rPr>
+    </w:lvl>
+    <w:lvl w:ilvl="5" w:tplc="04150005" w:tentative="1">
+      <w:start w:val="1"/>
+      <w:numFmt w:val="bullet"/>
+      <w:lvlText w:val=""/>
+      <w:lvlJc w:val="left"/>
+      <w:pPr>
+        <w:ind w:left="4668" w:hanging="360"/>
+      </w:pPr>
+      <w:rPr>
+        <w:rFonts w:ascii="Wingdings" w:hAnsi="Wingdings" w:hint="default"/>
+      </w:rPr>
+    </w:lvl>
+    <w:lvl w:ilvl="6" w:tplc="04150001" w:tentative="1">
+      <w:start w:val="1"/>
+      <w:numFmt w:val="bullet"/>
+      <w:lvlText w:val=""/>
+      <w:lvlJc w:val="left"/>
+      <w:pPr>
+        <w:ind w:left="5388" w:hanging="360"/>
+      </w:pPr>
+      <w:rPr>
+        <w:rFonts w:ascii="Symbol" w:hAnsi="Symbol" w:hint="default"/>
+      </w:rPr>
+    </w:lvl>
+    <w:lvl w:ilvl="7" w:tplc="04150003" w:tentative="1">
+      <w:start w:val="1"/>
+      <w:numFmt w:val="bullet"/>
+      <w:lvlText w:val="o"/>
+      <w:lvlJc w:val="left"/>
+      <w:pPr>
+        <w:ind w:left="6108" w:hanging="360"/>
+      </w:pPr>
+      <w:rPr>
+        <w:rFonts w:ascii="Courier New" w:hAnsi="Courier New" w:cs="Courier New" w:hint="default"/>
+      </w:rPr>
+    </w:lvl>
+    <w:lvl w:ilvl="8" w:tplc="04150005" w:tentative="1">
+      <w:start w:val="1"/>
+      <w:numFmt w:val="bullet"/>
+      <w:lvlText w:val=""/>
+      <w:lvlJc w:val="left"/>
+      <w:pPr>
+        <w:ind w:left="6828" w:hanging="360"/>
+      </w:pPr>
+      <w:rPr>
+        <w:rFonts w:ascii="Wingdings" w:hAnsi="Wingdings" w:hint="default"/>
+      </w:rPr>
+    </w:lvl>
+  </w:abstractNum>
+  <w:abstractNum w:abstractNumId="23" w15:restartNumberingAfterBreak="0">
     <w:nsid w:val="522E6CBC"/>
     <w:multiLevelType w:val="hybridMultilevel"/>
     <w:tmpl w:val="FE083DF8"/>
@@ -3047,7 +4237,7 @@
       </w:rPr>
     </w:lvl>
   </w:abstractNum>
-  <w:abstractNum w:abstractNumId="20" w15:restartNumberingAfterBreak="0">
+  <w:abstractNum w:abstractNumId="24" w15:restartNumberingAfterBreak="0">
     <w:nsid w:val="53BA40F1"/>
     <w:multiLevelType w:val="hybridMultilevel"/>
     <w:tmpl w:val="59DE2DF2"/>
@@ -3160,7 +4350,7 @@
       </w:rPr>
     </w:lvl>
   </w:abstractNum>
-  <w:abstractNum w:abstractNumId="21" w15:restartNumberingAfterBreak="0">
+  <w:abstractNum w:abstractNumId="25" w15:restartNumberingAfterBreak="0">
     <w:nsid w:val="547E23A5"/>
     <w:multiLevelType w:val="hybridMultilevel"/>
     <w:tmpl w:val="5B3A2C60"/>
@@ -3273,7 +4463,7 @@
       </w:rPr>
     </w:lvl>
   </w:abstractNum>
-  <w:abstractNum w:abstractNumId="22" w15:restartNumberingAfterBreak="0">
+  <w:abstractNum w:abstractNumId="26" w15:restartNumberingAfterBreak="0">
     <w:nsid w:val="579D6DD5"/>
     <w:multiLevelType w:val="hybridMultilevel"/>
     <w:tmpl w:val="C91E0B18"/>
@@ -3359,7 +4549,7 @@
       </w:pPr>
     </w:lvl>
   </w:abstractNum>
-  <w:abstractNum w:abstractNumId="23" w15:restartNumberingAfterBreak="0">
+  <w:abstractNum w:abstractNumId="27" w15:restartNumberingAfterBreak="0">
     <w:nsid w:val="5D333466"/>
     <w:multiLevelType w:val="hybridMultilevel"/>
     <w:tmpl w:val="CE74BABC"/>
@@ -3458,7 +4648,7 @@
       </w:pPr>
     </w:lvl>
   </w:abstractNum>
-  <w:abstractNum w:abstractNumId="24" w15:restartNumberingAfterBreak="0">
+  <w:abstractNum w:abstractNumId="28" w15:restartNumberingAfterBreak="0">
     <w:nsid w:val="6FBC57FA"/>
     <w:multiLevelType w:val="hybridMultilevel"/>
     <w:tmpl w:val="9572CBCA"/>
@@ -3544,7 +4734,7 @@
       </w:pPr>
     </w:lvl>
   </w:abstractNum>
-  <w:abstractNum w:abstractNumId="25" w15:restartNumberingAfterBreak="0">
+  <w:abstractNum w:abstractNumId="29" w15:restartNumberingAfterBreak="0">
     <w:nsid w:val="74B63C36"/>
     <w:multiLevelType w:val="hybridMultilevel"/>
     <w:tmpl w:val="60309F02"/>
@@ -3657,7 +4847,7 @@
       </w:rPr>
     </w:lvl>
   </w:abstractNum>
-  <w:abstractNum w:abstractNumId="26" w15:restartNumberingAfterBreak="0">
+  <w:abstractNum w:abstractNumId="30" w15:restartNumberingAfterBreak="0">
     <w:nsid w:val="76D46D25"/>
     <w:multiLevelType w:val="hybridMultilevel"/>
     <w:tmpl w:val="54E414E4"/>
@@ -3746,7 +4936,7 @@
       </w:pPr>
     </w:lvl>
   </w:abstractNum>
-  <w:abstractNum w:abstractNumId="27" w15:restartNumberingAfterBreak="0">
+  <w:abstractNum w:abstractNumId="31" w15:restartNumberingAfterBreak="0">
     <w:nsid w:val="76EE5FC1"/>
     <w:multiLevelType w:val="hybridMultilevel"/>
     <w:tmpl w:val="40BCFB56"/>
@@ -3845,7 +5035,7 @@
       </w:pPr>
     </w:lvl>
   </w:abstractNum>
-  <w:abstractNum w:abstractNumId="28" w15:restartNumberingAfterBreak="0">
+  <w:abstractNum w:abstractNumId="32" w15:restartNumberingAfterBreak="0">
     <w:nsid w:val="7A0A1A86"/>
     <w:multiLevelType w:val="hybridMultilevel"/>
     <w:tmpl w:val="5B74D89E"/>
@@ -3959,91 +5149,103 @@
     </w:lvl>
   </w:abstractNum>
   <w:num w:numId="1">
-    <w:abstractNumId w:val="18"/>
+    <w:abstractNumId w:val="21"/>
   </w:num>
   <w:num w:numId="2">
-    <w:abstractNumId w:val="13"/>
+    <w:abstractNumId w:val="16"/>
   </w:num>
   <w:num w:numId="3">
-    <w:abstractNumId w:val="25"/>
+    <w:abstractNumId w:val="29"/>
   </w:num>
   <w:num w:numId="4">
+    <w:abstractNumId w:val="10"/>
+  </w:num>
+  <w:num w:numId="5">
+    <w:abstractNumId w:val="28"/>
+  </w:num>
+  <w:num w:numId="6">
+    <w:abstractNumId w:val="30"/>
+  </w:num>
+  <w:num w:numId="7">
+    <w:abstractNumId w:val="17"/>
+  </w:num>
+  <w:num w:numId="8">
+    <w:abstractNumId w:val="5"/>
+  </w:num>
+  <w:num w:numId="9">
+    <w:abstractNumId w:val="11"/>
+  </w:num>
+  <w:num w:numId="10">
+    <w:abstractNumId w:val="9"/>
+  </w:num>
+  <w:num w:numId="11">
     <w:abstractNumId w:val="8"/>
   </w:num>
-  <w:num w:numId="5">
+  <w:num w:numId="12">
     <w:abstractNumId w:val="24"/>
   </w:num>
-  <w:num w:numId="6">
+  <w:num w:numId="13">
+    <w:abstractNumId w:val="32"/>
+  </w:num>
+  <w:num w:numId="14">
+    <w:abstractNumId w:val="15"/>
+  </w:num>
+  <w:num w:numId="15">
     <w:abstractNumId w:val="26"/>
   </w:num>
-  <w:num w:numId="7">
-    <w:abstractNumId w:val="14"/>
-  </w:num>
-  <w:num w:numId="8">
-    <w:abstractNumId w:val="3"/>
-  </w:num>
-  <w:num w:numId="9">
-    <w:abstractNumId w:val="9"/>
-  </w:num>
-  <w:num w:numId="10">
-    <w:abstractNumId w:val="7"/>
-  </w:num>
-  <w:num w:numId="11">
-    <w:abstractNumId w:val="6"/>
-  </w:num>
-  <w:num w:numId="12">
-    <w:abstractNumId w:val="20"/>
-  </w:num>
-  <w:num w:numId="13">
-    <w:abstractNumId w:val="28"/>
-  </w:num>
-  <w:num w:numId="14">
-    <w:abstractNumId w:val="12"/>
-  </w:num>
-  <w:num w:numId="15">
-    <w:abstractNumId w:val="22"/>
-  </w:num>
   <w:num w:numId="16">
-    <w:abstractNumId w:val="2"/>
+    <w:abstractNumId w:val="4"/>
   </w:num>
   <w:num w:numId="17">
     <w:abstractNumId w:val="1"/>
   </w:num>
   <w:num w:numId="18">
-    <w:abstractNumId w:val="17"/>
+    <w:abstractNumId w:val="20"/>
   </w:num>
   <w:num w:numId="19">
-    <w:abstractNumId w:val="19"/>
+    <w:abstractNumId w:val="23"/>
   </w:num>
   <w:num w:numId="20">
     <w:abstractNumId w:val="0"/>
   </w:num>
   <w:num w:numId="21">
-    <w:abstractNumId w:val="10"/>
+    <w:abstractNumId w:val="12"/>
   </w:num>
   <w:num w:numId="22">
+    <w:abstractNumId w:val="31"/>
+  </w:num>
+  <w:num w:numId="23">
     <w:abstractNumId w:val="27"/>
   </w:num>
-  <w:num w:numId="23">
-    <w:abstractNumId w:val="23"/>
-  </w:num>
   <w:num w:numId="24">
-    <w:abstractNumId w:val="21"/>
+    <w:abstractNumId w:val="25"/>
   </w:num>
   <w:num w:numId="25">
-    <w:abstractNumId w:val="15"/>
+    <w:abstractNumId w:val="18"/>
   </w:num>
   <w:num w:numId="26">
-    <w:abstractNumId w:val="4"/>
+    <w:abstractNumId w:val="6"/>
   </w:num>
   <w:num w:numId="27">
-    <w:abstractNumId w:val="5"/>
+    <w:abstractNumId w:val="7"/>
   </w:num>
   <w:num w:numId="28">
-    <w:abstractNumId w:val="16"/>
+    <w:abstractNumId w:val="19"/>
   </w:num>
   <w:num w:numId="29">
-    <w:abstractNumId w:val="11"/>
+    <w:abstractNumId w:val="14"/>
+  </w:num>
+  <w:num w:numId="30">
+    <w:abstractNumId w:val="22"/>
+  </w:num>
+  <w:num w:numId="31">
+    <w:abstractNumId w:val="2"/>
+  </w:num>
+  <w:num w:numId="32">
+    <w:abstractNumId w:val="13"/>
+  </w:num>
+  <w:num w:numId="33">
+    <w:abstractNumId w:val="3"/>
   </w:num>
 </w:numbering>
 </file>
@@ -4961,7 +6163,7 @@
 </file>
 
 <file path=customXml/itemProps1.xml><?xml version="1.0" encoding="utf-8"?>
-<ds:datastoreItem xmlns:ds="http://schemas.openxmlformats.org/officeDocument/2006/customXml" ds:itemID="{EBA3FCA7-596C-4872-997F-4FBCF05CB35D}">
+<ds:datastoreItem xmlns:ds="http://schemas.openxmlformats.org/officeDocument/2006/customXml" ds:itemID="{FC7214D6-BA6D-4050-A603-14B9A28C4FDC}">
   <ds:schemaRefs>
     <ds:schemaRef ds:uri="http://schemas.openxmlformats.org/officeDocument/2006/bibliography"/>
   </ds:schemaRefs>

</xml_diff>